<commit_message>
Update Requisitos Não Funcionais.docx
Elaboração dos requisitos não funcionais
</commit_message>
<xml_diff>
--- a/Engenharia de Software/Engenharia de Requisitos/Requisitos Não Funcionais.docx
+++ b/Engenharia de Software/Engenharia de Requisitos/Requisitos Não Funcionais.docx
@@ -83,6 +83,14 @@
                 <w:szCs w:val="24"/>
               </w:rPr>
             </w:pPr>
+            <w:r>
+              <w:rPr>
+                <w:rFonts w:ascii="Times New Roman" w:hAnsi="Times New Roman" w:cs="Times New Roman"/>
+                <w:sz w:val="24"/>
+                <w:szCs w:val="24"/>
+              </w:rPr>
+              <w:t>Desempenho</w:t>
+            </w:r>
           </w:p>
         </w:tc>
       </w:tr>
@@ -131,6 +139,14 @@
                 <w:szCs w:val="24"/>
               </w:rPr>
             </w:pPr>
+            <w:r>
+              <w:rPr>
+                <w:rFonts w:ascii="Times New Roman" w:hAnsi="Times New Roman" w:cs="Times New Roman"/>
+                <w:sz w:val="24"/>
+                <w:szCs w:val="24"/>
+              </w:rPr>
+              <w:t>RNF01</w:t>
+            </w:r>
           </w:p>
         </w:tc>
       </w:tr>
@@ -160,7 +176,7 @@
                 <w:sz w:val="24"/>
                 <w:szCs w:val="24"/>
               </w:rPr>
-              <w:t>Atores</w:t>
+              <w:t>Descrição</w:t>
             </w:r>
           </w:p>
         </w:tc>
@@ -179,6 +195,14 @@
                 <w:szCs w:val="24"/>
               </w:rPr>
             </w:pPr>
+            <w:r>
+              <w:rPr>
+                <w:rFonts w:ascii="Times New Roman" w:hAnsi="Times New Roman" w:cs="Times New Roman"/>
+                <w:sz w:val="24"/>
+                <w:szCs w:val="24"/>
+              </w:rPr>
+              <w:t>A plataforma deve ter o tempo máximo de resposta entre requisições de no máximo 2 segundos, a fim de maximizar a experiência com o conteúdo e também manter o cliente na plataforma, evitando dispersão de atenção ou desinteresse em decorrência da espera.</w:t>
+            </w:r>
           </w:p>
         </w:tc>
       </w:tr>
@@ -227,6 +251,14 @@
                 <w:szCs w:val="24"/>
               </w:rPr>
             </w:pPr>
+            <w:r>
+              <w:rPr>
+                <w:rFonts w:ascii="Times New Roman" w:hAnsi="Times New Roman" w:cs="Times New Roman"/>
+                <w:sz w:val="24"/>
+                <w:szCs w:val="24"/>
+              </w:rPr>
+              <w:t>Essencial</w:t>
+            </w:r>
           </w:p>
         </w:tc>
       </w:tr>
@@ -275,54 +307,14 @@
                 <w:szCs w:val="24"/>
               </w:rPr>
             </w:pPr>
-          </w:p>
-        </w:tc>
-      </w:tr>
-      <w:tr>
-        <w:tc>
-          <w:tcPr>
-            <w:tcW w:w="1980" w:type="dxa"/>
-          </w:tcPr>
-          <w:p>
-            <w:pPr>
-              <w:spacing w:line="360" w:lineRule="auto"/>
-              <w:contextualSpacing/>
-              <w:jc w:val="both"/>
-              <w:rPr>
-                <w:rFonts w:ascii="Times New Roman" w:hAnsi="Times New Roman" w:cs="Times New Roman"/>
-                <w:b/>
-                <w:bCs/>
-                <w:sz w:val="24"/>
-                <w:szCs w:val="24"/>
-              </w:rPr>
-            </w:pPr>
-            <w:r>
-              <w:rPr>
-                <w:rFonts w:ascii="Times New Roman" w:hAnsi="Times New Roman" w:cs="Times New Roman"/>
-                <w:b/>
-                <w:bCs/>
-                <w:sz w:val="24"/>
-                <w:szCs w:val="24"/>
-              </w:rPr>
-              <w:t>Restrições</w:t>
-            </w:r>
-          </w:p>
-        </w:tc>
-        <w:tc>
-          <w:tcPr>
-            <w:tcW w:w="7082" w:type="dxa"/>
-          </w:tcPr>
-          <w:p>
-            <w:pPr>
-              <w:spacing w:line="360" w:lineRule="auto"/>
-              <w:contextualSpacing/>
-              <w:jc w:val="both"/>
-              <w:rPr>
-                <w:rFonts w:ascii="Times New Roman" w:hAnsi="Times New Roman" w:cs="Times New Roman"/>
-                <w:sz w:val="24"/>
-                <w:szCs w:val="24"/>
-              </w:rPr>
-            </w:pPr>
+            <w:r>
+              <w:rPr>
+                <w:rFonts w:ascii="Times New Roman" w:hAnsi="Times New Roman" w:cs="Times New Roman"/>
+                <w:sz w:val="24"/>
+                <w:szCs w:val="24"/>
+              </w:rPr>
+              <w:t>Não há dependência de requisitos</w:t>
+            </w:r>
           </w:p>
         </w:tc>
       </w:tr>
@@ -394,6 +386,14 @@
                 <w:szCs w:val="24"/>
               </w:rPr>
             </w:pPr>
+            <w:r>
+              <w:rPr>
+                <w:rFonts w:ascii="Times New Roman" w:hAnsi="Times New Roman" w:cs="Times New Roman"/>
+                <w:sz w:val="24"/>
+                <w:szCs w:val="24"/>
+              </w:rPr>
+              <w:t>Disponibilidade</w:t>
+            </w:r>
           </w:p>
         </w:tc>
       </w:tr>
@@ -442,6 +442,14 @@
                 <w:szCs w:val="24"/>
               </w:rPr>
             </w:pPr>
+            <w:r>
+              <w:rPr>
+                <w:rFonts w:ascii="Times New Roman" w:hAnsi="Times New Roman" w:cs="Times New Roman"/>
+                <w:sz w:val="24"/>
+                <w:szCs w:val="24"/>
+              </w:rPr>
+              <w:t>RNF02</w:t>
+            </w:r>
           </w:p>
         </w:tc>
       </w:tr>
@@ -471,7 +479,7 @@
                 <w:sz w:val="24"/>
                 <w:szCs w:val="24"/>
               </w:rPr>
-              <w:t>Atores</w:t>
+              <w:t>Descrição</w:t>
             </w:r>
           </w:p>
         </w:tc>
@@ -490,6 +498,14 @@
                 <w:szCs w:val="24"/>
               </w:rPr>
             </w:pPr>
+            <w:r>
+              <w:rPr>
+                <w:rFonts w:ascii="Times New Roman" w:hAnsi="Times New Roman" w:cs="Times New Roman"/>
+                <w:sz w:val="24"/>
+                <w:szCs w:val="24"/>
+              </w:rPr>
+              <w:t>Deverá estar disponível 24 horas, em um host brasileiro, garantindo que o tempo de resposta das requisições seja baixo</w:t>
+            </w:r>
           </w:p>
         </w:tc>
       </w:tr>
@@ -538,6 +554,14 @@
                 <w:szCs w:val="24"/>
               </w:rPr>
             </w:pPr>
+            <w:r>
+              <w:rPr>
+                <w:rFonts w:ascii="Times New Roman" w:hAnsi="Times New Roman" w:cs="Times New Roman"/>
+                <w:sz w:val="24"/>
+                <w:szCs w:val="24"/>
+              </w:rPr>
+              <w:t>Essencial</w:t>
+            </w:r>
           </w:p>
         </w:tc>
       </w:tr>
@@ -586,60 +610,1312 @@
                 <w:szCs w:val="24"/>
               </w:rPr>
             </w:pPr>
-          </w:p>
-        </w:tc>
-      </w:tr>
-      <w:tr>
-        <w:tc>
-          <w:tcPr>
-            <w:tcW w:w="1980" w:type="dxa"/>
-          </w:tcPr>
-          <w:p>
-            <w:pPr>
-              <w:spacing w:line="360" w:lineRule="auto"/>
-              <w:contextualSpacing/>
-              <w:jc w:val="both"/>
-              <w:rPr>
-                <w:rFonts w:ascii="Times New Roman" w:hAnsi="Times New Roman" w:cs="Times New Roman"/>
-                <w:b/>
-                <w:bCs/>
-                <w:sz w:val="24"/>
-                <w:szCs w:val="24"/>
-              </w:rPr>
-            </w:pPr>
-            <w:r>
-              <w:rPr>
-                <w:rFonts w:ascii="Times New Roman" w:hAnsi="Times New Roman" w:cs="Times New Roman"/>
-                <w:b/>
-                <w:bCs/>
-                <w:sz w:val="24"/>
-                <w:szCs w:val="24"/>
-              </w:rPr>
-              <w:t>Restrições</w:t>
-            </w:r>
-          </w:p>
-        </w:tc>
-        <w:tc>
-          <w:tcPr>
-            <w:tcW w:w="7082" w:type="dxa"/>
-          </w:tcPr>
-          <w:p>
-            <w:pPr>
-              <w:spacing w:line="360" w:lineRule="auto"/>
-              <w:contextualSpacing/>
-              <w:jc w:val="both"/>
-              <w:rPr>
-                <w:rFonts w:ascii="Times New Roman" w:hAnsi="Times New Roman" w:cs="Times New Roman"/>
-                <w:sz w:val="24"/>
-                <w:szCs w:val="24"/>
-              </w:rPr>
-            </w:pPr>
+            <w:r>
+              <w:rPr>
+                <w:rFonts w:ascii="Times New Roman" w:hAnsi="Times New Roman" w:cs="Times New Roman"/>
+                <w:sz w:val="24"/>
+                <w:szCs w:val="24"/>
+              </w:rPr>
+              <w:t>Não há dependência de requisitos</w:t>
+            </w:r>
           </w:p>
         </w:tc>
       </w:tr>
     </w:tbl>
     <w:p>
       <w:pPr>
+        <w:spacing w:line="360" w:lineRule="auto"/>
+        <w:contextualSpacing/>
+        <w:jc w:val="both"/>
+        <w:rPr>
+          <w:rFonts w:ascii="Times New Roman" w:hAnsi="Times New Roman" w:cs="Times New Roman"/>
+          <w:sz w:val="24"/>
+          <w:szCs w:val="24"/>
+        </w:rPr>
+      </w:pPr>
+    </w:p>
+    <w:tbl>
+      <w:tblPr>
+        <w:tblStyle w:val="Tabelacomgrade"/>
+        <w:tblW w:w="0" w:type="auto"/>
+        <w:tblLook w:val="04A0" w:firstRow="1" w:lastRow="0" w:firstColumn="1" w:lastColumn="0" w:noHBand="0" w:noVBand="1"/>
+      </w:tblPr>
+      <w:tblGrid>
+        <w:gridCol w:w="1980"/>
+        <w:gridCol w:w="7082"/>
+      </w:tblGrid>
+      <w:tr>
+        <w:tc>
+          <w:tcPr>
+            <w:tcW w:w="1980" w:type="dxa"/>
+          </w:tcPr>
+          <w:p>
+            <w:pPr>
+              <w:spacing w:line="360" w:lineRule="auto"/>
+              <w:contextualSpacing/>
+              <w:jc w:val="both"/>
+              <w:rPr>
+                <w:rFonts w:ascii="Times New Roman" w:hAnsi="Times New Roman" w:cs="Times New Roman"/>
+                <w:b/>
+                <w:bCs/>
+                <w:sz w:val="24"/>
+                <w:szCs w:val="24"/>
+              </w:rPr>
+            </w:pPr>
+            <w:r>
+              <w:rPr>
+                <w:rFonts w:ascii="Times New Roman" w:hAnsi="Times New Roman" w:cs="Times New Roman"/>
+                <w:b/>
+                <w:bCs/>
+                <w:sz w:val="24"/>
+                <w:szCs w:val="24"/>
+              </w:rPr>
+              <w:t>Requisito</w:t>
+            </w:r>
+          </w:p>
+        </w:tc>
+        <w:tc>
+          <w:tcPr>
+            <w:tcW w:w="7082" w:type="dxa"/>
+          </w:tcPr>
+          <w:p>
+            <w:pPr>
+              <w:spacing w:line="360" w:lineRule="auto"/>
+              <w:contextualSpacing/>
+              <w:jc w:val="both"/>
+              <w:rPr>
+                <w:rFonts w:ascii="Times New Roman" w:hAnsi="Times New Roman" w:cs="Times New Roman"/>
+                <w:sz w:val="24"/>
+                <w:szCs w:val="24"/>
+              </w:rPr>
+            </w:pPr>
+            <w:r>
+              <w:rPr>
+                <w:rFonts w:ascii="Times New Roman" w:hAnsi="Times New Roman" w:cs="Times New Roman"/>
+                <w:sz w:val="24"/>
+                <w:szCs w:val="24"/>
+              </w:rPr>
+              <w:t>Segurança</w:t>
+            </w:r>
+          </w:p>
+        </w:tc>
+      </w:tr>
+      <w:tr>
+        <w:tc>
+          <w:tcPr>
+            <w:tcW w:w="1980" w:type="dxa"/>
+          </w:tcPr>
+          <w:p>
+            <w:pPr>
+              <w:spacing w:line="360" w:lineRule="auto"/>
+              <w:contextualSpacing/>
+              <w:jc w:val="both"/>
+              <w:rPr>
+                <w:rFonts w:ascii="Times New Roman" w:hAnsi="Times New Roman" w:cs="Times New Roman"/>
+                <w:b/>
+                <w:bCs/>
+                <w:sz w:val="24"/>
+                <w:szCs w:val="24"/>
+              </w:rPr>
+            </w:pPr>
+            <w:r>
+              <w:rPr>
+                <w:rFonts w:ascii="Times New Roman" w:hAnsi="Times New Roman" w:cs="Times New Roman"/>
+                <w:b/>
+                <w:bCs/>
+                <w:sz w:val="24"/>
+                <w:szCs w:val="24"/>
+              </w:rPr>
+              <w:t>Identificador</w:t>
+            </w:r>
+          </w:p>
+        </w:tc>
+        <w:tc>
+          <w:tcPr>
+            <w:tcW w:w="7082" w:type="dxa"/>
+          </w:tcPr>
+          <w:p>
+            <w:pPr>
+              <w:spacing w:line="360" w:lineRule="auto"/>
+              <w:contextualSpacing/>
+              <w:jc w:val="both"/>
+              <w:rPr>
+                <w:rFonts w:ascii="Times New Roman" w:hAnsi="Times New Roman" w:cs="Times New Roman"/>
+                <w:sz w:val="24"/>
+                <w:szCs w:val="24"/>
+              </w:rPr>
+            </w:pPr>
+            <w:r>
+              <w:rPr>
+                <w:rFonts w:ascii="Times New Roman" w:hAnsi="Times New Roman" w:cs="Times New Roman"/>
+                <w:sz w:val="24"/>
+                <w:szCs w:val="24"/>
+              </w:rPr>
+              <w:t>RNF03</w:t>
+            </w:r>
+          </w:p>
+        </w:tc>
+      </w:tr>
+      <w:tr>
+        <w:tc>
+          <w:tcPr>
+            <w:tcW w:w="1980" w:type="dxa"/>
+          </w:tcPr>
+          <w:p>
+            <w:pPr>
+              <w:spacing w:line="360" w:lineRule="auto"/>
+              <w:contextualSpacing/>
+              <w:jc w:val="both"/>
+              <w:rPr>
+                <w:rFonts w:ascii="Times New Roman" w:hAnsi="Times New Roman" w:cs="Times New Roman"/>
+                <w:b/>
+                <w:bCs/>
+                <w:sz w:val="24"/>
+                <w:szCs w:val="24"/>
+              </w:rPr>
+            </w:pPr>
+            <w:r>
+              <w:rPr>
+                <w:rFonts w:ascii="Times New Roman" w:hAnsi="Times New Roman" w:cs="Times New Roman"/>
+                <w:b/>
+                <w:bCs/>
+                <w:sz w:val="24"/>
+                <w:szCs w:val="24"/>
+              </w:rPr>
+              <w:t>Descrição</w:t>
+            </w:r>
+          </w:p>
+        </w:tc>
+        <w:tc>
+          <w:tcPr>
+            <w:tcW w:w="7082" w:type="dxa"/>
+          </w:tcPr>
+          <w:p>
+            <w:pPr>
+              <w:spacing w:line="360" w:lineRule="auto"/>
+              <w:contextualSpacing/>
+              <w:jc w:val="both"/>
+              <w:rPr>
+                <w:rFonts w:ascii="Times New Roman" w:hAnsi="Times New Roman" w:cs="Times New Roman"/>
+                <w:sz w:val="24"/>
+                <w:szCs w:val="24"/>
+              </w:rPr>
+            </w:pPr>
+            <w:r>
+              <w:rPr>
+                <w:rFonts w:ascii="Times New Roman" w:hAnsi="Times New Roman" w:cs="Times New Roman"/>
+                <w:sz w:val="24"/>
+                <w:szCs w:val="24"/>
+              </w:rPr>
+              <w:t>O site deve possuir criptografia em seus formulários, mantendo os dados do cliente sempre seguros e confidenciais</w:t>
+            </w:r>
+          </w:p>
+        </w:tc>
+      </w:tr>
+      <w:tr>
+        <w:tc>
+          <w:tcPr>
+            <w:tcW w:w="1980" w:type="dxa"/>
+          </w:tcPr>
+          <w:p>
+            <w:pPr>
+              <w:spacing w:line="360" w:lineRule="auto"/>
+              <w:contextualSpacing/>
+              <w:jc w:val="both"/>
+              <w:rPr>
+                <w:rFonts w:ascii="Times New Roman" w:hAnsi="Times New Roman" w:cs="Times New Roman"/>
+                <w:b/>
+                <w:bCs/>
+                <w:sz w:val="24"/>
+                <w:szCs w:val="24"/>
+              </w:rPr>
+            </w:pPr>
+            <w:r>
+              <w:rPr>
+                <w:rFonts w:ascii="Times New Roman" w:hAnsi="Times New Roman" w:cs="Times New Roman"/>
+                <w:b/>
+                <w:bCs/>
+                <w:sz w:val="24"/>
+                <w:szCs w:val="24"/>
+              </w:rPr>
+              <w:t>Prioridade</w:t>
+            </w:r>
+          </w:p>
+        </w:tc>
+        <w:tc>
+          <w:tcPr>
+            <w:tcW w:w="7082" w:type="dxa"/>
+          </w:tcPr>
+          <w:p>
+            <w:pPr>
+              <w:spacing w:line="360" w:lineRule="auto"/>
+              <w:contextualSpacing/>
+              <w:jc w:val="both"/>
+              <w:rPr>
+                <w:rFonts w:ascii="Times New Roman" w:hAnsi="Times New Roman" w:cs="Times New Roman"/>
+                <w:sz w:val="24"/>
+                <w:szCs w:val="24"/>
+              </w:rPr>
+            </w:pPr>
+            <w:r>
+              <w:rPr>
+                <w:rFonts w:ascii="Times New Roman" w:hAnsi="Times New Roman" w:cs="Times New Roman"/>
+                <w:sz w:val="24"/>
+                <w:szCs w:val="24"/>
+              </w:rPr>
+              <w:t>Essencial</w:t>
+            </w:r>
+          </w:p>
+        </w:tc>
+      </w:tr>
+      <w:tr>
+        <w:tc>
+          <w:tcPr>
+            <w:tcW w:w="1980" w:type="dxa"/>
+          </w:tcPr>
+          <w:p>
+            <w:pPr>
+              <w:spacing w:line="360" w:lineRule="auto"/>
+              <w:contextualSpacing/>
+              <w:jc w:val="both"/>
+              <w:rPr>
+                <w:rFonts w:ascii="Times New Roman" w:hAnsi="Times New Roman" w:cs="Times New Roman"/>
+                <w:b/>
+                <w:bCs/>
+                <w:sz w:val="24"/>
+                <w:szCs w:val="24"/>
+              </w:rPr>
+            </w:pPr>
+            <w:r>
+              <w:rPr>
+                <w:rFonts w:ascii="Times New Roman" w:hAnsi="Times New Roman" w:cs="Times New Roman"/>
+                <w:b/>
+                <w:bCs/>
+                <w:sz w:val="24"/>
+                <w:szCs w:val="24"/>
+              </w:rPr>
+              <w:t>Dependência</w:t>
+            </w:r>
+          </w:p>
+        </w:tc>
+        <w:tc>
+          <w:tcPr>
+            <w:tcW w:w="7082" w:type="dxa"/>
+          </w:tcPr>
+          <w:p>
+            <w:pPr>
+              <w:spacing w:line="360" w:lineRule="auto"/>
+              <w:contextualSpacing/>
+              <w:jc w:val="both"/>
+              <w:rPr>
+                <w:rFonts w:ascii="Times New Roman" w:hAnsi="Times New Roman" w:cs="Times New Roman"/>
+                <w:sz w:val="24"/>
+                <w:szCs w:val="24"/>
+              </w:rPr>
+            </w:pPr>
+            <w:r>
+              <w:rPr>
+                <w:rFonts w:ascii="Times New Roman" w:hAnsi="Times New Roman" w:cs="Times New Roman"/>
+                <w:sz w:val="24"/>
+                <w:szCs w:val="24"/>
+              </w:rPr>
+              <w:t>Não há dependência de requisitos</w:t>
+            </w:r>
+          </w:p>
+        </w:tc>
+      </w:tr>
+    </w:tbl>
+    <w:p>
+      <w:pPr>
+        <w:rPr>
+          <w:rFonts w:ascii="Times New Roman" w:hAnsi="Times New Roman" w:cs="Times New Roman"/>
+          <w:sz w:val="24"/>
+          <w:szCs w:val="24"/>
+        </w:rPr>
+      </w:pPr>
+    </w:p>
+    <w:tbl>
+      <w:tblPr>
+        <w:tblStyle w:val="Tabelacomgrade"/>
+        <w:tblW w:w="0" w:type="auto"/>
+        <w:tblLook w:val="04A0" w:firstRow="1" w:lastRow="0" w:firstColumn="1" w:lastColumn="0" w:noHBand="0" w:noVBand="1"/>
+      </w:tblPr>
+      <w:tblGrid>
+        <w:gridCol w:w="1980"/>
+        <w:gridCol w:w="7082"/>
+      </w:tblGrid>
+      <w:tr>
+        <w:tc>
+          <w:tcPr>
+            <w:tcW w:w="1980" w:type="dxa"/>
+          </w:tcPr>
+          <w:p>
+            <w:pPr>
+              <w:spacing w:line="360" w:lineRule="auto"/>
+              <w:contextualSpacing/>
+              <w:jc w:val="both"/>
+              <w:rPr>
+                <w:rFonts w:ascii="Times New Roman" w:hAnsi="Times New Roman" w:cs="Times New Roman"/>
+                <w:b/>
+                <w:bCs/>
+                <w:sz w:val="24"/>
+                <w:szCs w:val="24"/>
+              </w:rPr>
+            </w:pPr>
+            <w:r>
+              <w:rPr>
+                <w:rFonts w:ascii="Times New Roman" w:hAnsi="Times New Roman" w:cs="Times New Roman"/>
+                <w:b/>
+                <w:bCs/>
+                <w:sz w:val="24"/>
+                <w:szCs w:val="24"/>
+              </w:rPr>
+              <w:t>Requisito</w:t>
+            </w:r>
+          </w:p>
+        </w:tc>
+        <w:tc>
+          <w:tcPr>
+            <w:tcW w:w="7082" w:type="dxa"/>
+          </w:tcPr>
+          <w:p>
+            <w:pPr>
+              <w:spacing w:line="360" w:lineRule="auto"/>
+              <w:contextualSpacing/>
+              <w:jc w:val="both"/>
+              <w:rPr>
+                <w:rFonts w:ascii="Times New Roman" w:hAnsi="Times New Roman" w:cs="Times New Roman"/>
+                <w:sz w:val="24"/>
+                <w:szCs w:val="24"/>
+              </w:rPr>
+            </w:pPr>
+            <w:r>
+              <w:rPr>
+                <w:rFonts w:ascii="Times New Roman" w:hAnsi="Times New Roman" w:cs="Times New Roman"/>
+                <w:sz w:val="24"/>
+                <w:szCs w:val="24"/>
+              </w:rPr>
+              <w:t>Confiabilidade</w:t>
+            </w:r>
+          </w:p>
+        </w:tc>
+      </w:tr>
+      <w:tr>
+        <w:tc>
+          <w:tcPr>
+            <w:tcW w:w="1980" w:type="dxa"/>
+          </w:tcPr>
+          <w:p>
+            <w:pPr>
+              <w:spacing w:line="360" w:lineRule="auto"/>
+              <w:contextualSpacing/>
+              <w:jc w:val="both"/>
+              <w:rPr>
+                <w:rFonts w:ascii="Times New Roman" w:hAnsi="Times New Roman" w:cs="Times New Roman"/>
+                <w:b/>
+                <w:bCs/>
+                <w:sz w:val="24"/>
+                <w:szCs w:val="24"/>
+              </w:rPr>
+            </w:pPr>
+            <w:r>
+              <w:rPr>
+                <w:rFonts w:ascii="Times New Roman" w:hAnsi="Times New Roman" w:cs="Times New Roman"/>
+                <w:b/>
+                <w:bCs/>
+                <w:sz w:val="24"/>
+                <w:szCs w:val="24"/>
+              </w:rPr>
+              <w:t>Identificador</w:t>
+            </w:r>
+          </w:p>
+        </w:tc>
+        <w:tc>
+          <w:tcPr>
+            <w:tcW w:w="7082" w:type="dxa"/>
+          </w:tcPr>
+          <w:p>
+            <w:pPr>
+              <w:spacing w:line="360" w:lineRule="auto"/>
+              <w:contextualSpacing/>
+              <w:jc w:val="both"/>
+              <w:rPr>
+                <w:rFonts w:ascii="Times New Roman" w:hAnsi="Times New Roman" w:cs="Times New Roman"/>
+                <w:sz w:val="24"/>
+                <w:szCs w:val="24"/>
+              </w:rPr>
+            </w:pPr>
+            <w:r>
+              <w:rPr>
+                <w:rFonts w:ascii="Times New Roman" w:hAnsi="Times New Roman" w:cs="Times New Roman"/>
+                <w:sz w:val="24"/>
+                <w:szCs w:val="24"/>
+              </w:rPr>
+              <w:t>RNF04</w:t>
+            </w:r>
+          </w:p>
+        </w:tc>
+      </w:tr>
+      <w:tr>
+        <w:tc>
+          <w:tcPr>
+            <w:tcW w:w="1980" w:type="dxa"/>
+          </w:tcPr>
+          <w:p>
+            <w:pPr>
+              <w:spacing w:line="360" w:lineRule="auto"/>
+              <w:contextualSpacing/>
+              <w:jc w:val="both"/>
+              <w:rPr>
+                <w:rFonts w:ascii="Times New Roman" w:hAnsi="Times New Roman" w:cs="Times New Roman"/>
+                <w:b/>
+                <w:bCs/>
+                <w:sz w:val="24"/>
+                <w:szCs w:val="24"/>
+              </w:rPr>
+            </w:pPr>
+            <w:r>
+              <w:rPr>
+                <w:rFonts w:ascii="Times New Roman" w:hAnsi="Times New Roman" w:cs="Times New Roman"/>
+                <w:b/>
+                <w:bCs/>
+                <w:sz w:val="24"/>
+                <w:szCs w:val="24"/>
+              </w:rPr>
+              <w:t>Descrição</w:t>
+            </w:r>
+          </w:p>
+        </w:tc>
+        <w:tc>
+          <w:tcPr>
+            <w:tcW w:w="7082" w:type="dxa"/>
+          </w:tcPr>
+          <w:p>
+            <w:pPr>
+              <w:spacing w:line="360" w:lineRule="auto"/>
+              <w:contextualSpacing/>
+              <w:jc w:val="both"/>
+              <w:rPr>
+                <w:rFonts w:ascii="Times New Roman" w:hAnsi="Times New Roman" w:cs="Times New Roman"/>
+                <w:sz w:val="24"/>
+                <w:szCs w:val="24"/>
+              </w:rPr>
+            </w:pPr>
+            <w:r>
+              <w:rPr>
+                <w:rFonts w:ascii="Times New Roman" w:hAnsi="Times New Roman" w:cs="Times New Roman"/>
+                <w:sz w:val="24"/>
+                <w:szCs w:val="24"/>
+              </w:rPr>
+              <w:t>A plataforma deve ser confiável, os resultados devem ser precisos e suporte disponível, a fim de gerar confiança ao usuário.</w:t>
+            </w:r>
+          </w:p>
+        </w:tc>
+      </w:tr>
+      <w:tr>
+        <w:tc>
+          <w:tcPr>
+            <w:tcW w:w="1980" w:type="dxa"/>
+          </w:tcPr>
+          <w:p>
+            <w:pPr>
+              <w:spacing w:line="360" w:lineRule="auto"/>
+              <w:contextualSpacing/>
+              <w:jc w:val="both"/>
+              <w:rPr>
+                <w:rFonts w:ascii="Times New Roman" w:hAnsi="Times New Roman" w:cs="Times New Roman"/>
+                <w:b/>
+                <w:bCs/>
+                <w:sz w:val="24"/>
+                <w:szCs w:val="24"/>
+              </w:rPr>
+            </w:pPr>
+            <w:r>
+              <w:rPr>
+                <w:rFonts w:ascii="Times New Roman" w:hAnsi="Times New Roman" w:cs="Times New Roman"/>
+                <w:b/>
+                <w:bCs/>
+                <w:sz w:val="24"/>
+                <w:szCs w:val="24"/>
+              </w:rPr>
+              <w:t>Prioridade</w:t>
+            </w:r>
+          </w:p>
+        </w:tc>
+        <w:tc>
+          <w:tcPr>
+            <w:tcW w:w="7082" w:type="dxa"/>
+          </w:tcPr>
+          <w:p>
+            <w:pPr>
+              <w:spacing w:line="360" w:lineRule="auto"/>
+              <w:contextualSpacing/>
+              <w:jc w:val="both"/>
+              <w:rPr>
+                <w:rFonts w:ascii="Times New Roman" w:hAnsi="Times New Roman" w:cs="Times New Roman"/>
+                <w:sz w:val="24"/>
+                <w:szCs w:val="24"/>
+              </w:rPr>
+            </w:pPr>
+            <w:r>
+              <w:rPr>
+                <w:rFonts w:ascii="Times New Roman" w:hAnsi="Times New Roman" w:cs="Times New Roman"/>
+                <w:sz w:val="24"/>
+                <w:szCs w:val="24"/>
+              </w:rPr>
+              <w:t>Essencial</w:t>
+            </w:r>
+          </w:p>
+        </w:tc>
+      </w:tr>
+      <w:tr>
+        <w:tc>
+          <w:tcPr>
+            <w:tcW w:w="1980" w:type="dxa"/>
+          </w:tcPr>
+          <w:p>
+            <w:pPr>
+              <w:spacing w:line="360" w:lineRule="auto"/>
+              <w:contextualSpacing/>
+              <w:jc w:val="both"/>
+              <w:rPr>
+                <w:rFonts w:ascii="Times New Roman" w:hAnsi="Times New Roman" w:cs="Times New Roman"/>
+                <w:b/>
+                <w:bCs/>
+                <w:sz w:val="24"/>
+                <w:szCs w:val="24"/>
+              </w:rPr>
+            </w:pPr>
+            <w:r>
+              <w:rPr>
+                <w:rFonts w:ascii="Times New Roman" w:hAnsi="Times New Roman" w:cs="Times New Roman"/>
+                <w:b/>
+                <w:bCs/>
+                <w:sz w:val="24"/>
+                <w:szCs w:val="24"/>
+              </w:rPr>
+              <w:t>Dependência</w:t>
+            </w:r>
+          </w:p>
+        </w:tc>
+        <w:tc>
+          <w:tcPr>
+            <w:tcW w:w="7082" w:type="dxa"/>
+          </w:tcPr>
+          <w:p>
+            <w:pPr>
+              <w:spacing w:line="360" w:lineRule="auto"/>
+              <w:contextualSpacing/>
+              <w:jc w:val="both"/>
+              <w:rPr>
+                <w:rFonts w:ascii="Times New Roman" w:hAnsi="Times New Roman" w:cs="Times New Roman"/>
+                <w:sz w:val="24"/>
+                <w:szCs w:val="24"/>
+              </w:rPr>
+            </w:pPr>
+            <w:r>
+              <w:rPr>
+                <w:rFonts w:ascii="Times New Roman" w:hAnsi="Times New Roman" w:cs="Times New Roman"/>
+                <w:sz w:val="24"/>
+                <w:szCs w:val="24"/>
+              </w:rPr>
+              <w:t>RNF03</w:t>
+            </w:r>
+          </w:p>
+        </w:tc>
+      </w:tr>
+    </w:tbl>
+    <w:p>
+      <w:pPr>
+        <w:rPr>
+          <w:rFonts w:ascii="Times New Roman" w:hAnsi="Times New Roman" w:cs="Times New Roman"/>
+          <w:sz w:val="24"/>
+          <w:szCs w:val="24"/>
+        </w:rPr>
+      </w:pPr>
+      <w:r>
+        <w:rPr>
+          <w:rFonts w:ascii="Times New Roman" w:hAnsi="Times New Roman" w:cs="Times New Roman"/>
+          <w:sz w:val="24"/>
+          <w:szCs w:val="24"/>
+        </w:rPr>
+        <w:br w:type="page"/>
+      </w:r>
+    </w:p>
+    <w:tbl>
+      <w:tblPr>
+        <w:tblStyle w:val="Tabelacomgrade"/>
+        <w:tblW w:w="0" w:type="auto"/>
+        <w:tblLook w:val="04A0" w:firstRow="1" w:lastRow="0" w:firstColumn="1" w:lastColumn="0" w:noHBand="0" w:noVBand="1"/>
+      </w:tblPr>
+      <w:tblGrid>
+        <w:gridCol w:w="1980"/>
+        <w:gridCol w:w="7082"/>
+      </w:tblGrid>
+      <w:tr>
+        <w:tc>
+          <w:tcPr>
+            <w:tcW w:w="1980" w:type="dxa"/>
+          </w:tcPr>
+          <w:p>
+            <w:pPr>
+              <w:spacing w:line="360" w:lineRule="auto"/>
+              <w:contextualSpacing/>
+              <w:jc w:val="both"/>
+              <w:rPr>
+                <w:rFonts w:ascii="Times New Roman" w:hAnsi="Times New Roman" w:cs="Times New Roman"/>
+                <w:b/>
+                <w:bCs/>
+                <w:sz w:val="24"/>
+                <w:szCs w:val="24"/>
+              </w:rPr>
+            </w:pPr>
+            <w:r>
+              <w:rPr>
+                <w:rFonts w:ascii="Times New Roman" w:hAnsi="Times New Roman" w:cs="Times New Roman"/>
+                <w:b/>
+                <w:bCs/>
+                <w:sz w:val="24"/>
+                <w:szCs w:val="24"/>
+              </w:rPr>
+              <w:lastRenderedPageBreak/>
+              <w:t>Requisito</w:t>
+            </w:r>
+          </w:p>
+        </w:tc>
+        <w:tc>
+          <w:tcPr>
+            <w:tcW w:w="7082" w:type="dxa"/>
+          </w:tcPr>
+          <w:p>
+            <w:pPr>
+              <w:spacing w:line="360" w:lineRule="auto"/>
+              <w:contextualSpacing/>
+              <w:jc w:val="both"/>
+              <w:rPr>
+                <w:rFonts w:ascii="Times New Roman" w:hAnsi="Times New Roman" w:cs="Times New Roman"/>
+                <w:sz w:val="24"/>
+                <w:szCs w:val="24"/>
+              </w:rPr>
+            </w:pPr>
+            <w:r>
+              <w:rPr>
+                <w:rFonts w:ascii="Times New Roman" w:hAnsi="Times New Roman" w:cs="Times New Roman"/>
+                <w:sz w:val="24"/>
+                <w:szCs w:val="24"/>
+              </w:rPr>
+              <w:t>Custos</w:t>
+            </w:r>
+          </w:p>
+        </w:tc>
+      </w:tr>
+      <w:tr>
+        <w:tc>
+          <w:tcPr>
+            <w:tcW w:w="1980" w:type="dxa"/>
+          </w:tcPr>
+          <w:p>
+            <w:pPr>
+              <w:spacing w:line="360" w:lineRule="auto"/>
+              <w:contextualSpacing/>
+              <w:jc w:val="both"/>
+              <w:rPr>
+                <w:rFonts w:ascii="Times New Roman" w:hAnsi="Times New Roman" w:cs="Times New Roman"/>
+                <w:b/>
+                <w:bCs/>
+                <w:sz w:val="24"/>
+                <w:szCs w:val="24"/>
+              </w:rPr>
+            </w:pPr>
+            <w:r>
+              <w:rPr>
+                <w:rFonts w:ascii="Times New Roman" w:hAnsi="Times New Roman" w:cs="Times New Roman"/>
+                <w:b/>
+                <w:bCs/>
+                <w:sz w:val="24"/>
+                <w:szCs w:val="24"/>
+              </w:rPr>
+              <w:t>Identificador</w:t>
+            </w:r>
+          </w:p>
+        </w:tc>
+        <w:tc>
+          <w:tcPr>
+            <w:tcW w:w="7082" w:type="dxa"/>
+          </w:tcPr>
+          <w:p>
+            <w:pPr>
+              <w:spacing w:line="360" w:lineRule="auto"/>
+              <w:contextualSpacing/>
+              <w:jc w:val="both"/>
+              <w:rPr>
+                <w:rFonts w:ascii="Times New Roman" w:hAnsi="Times New Roman" w:cs="Times New Roman"/>
+                <w:sz w:val="24"/>
+                <w:szCs w:val="24"/>
+              </w:rPr>
+            </w:pPr>
+            <w:r>
+              <w:rPr>
+                <w:rFonts w:ascii="Times New Roman" w:hAnsi="Times New Roman" w:cs="Times New Roman"/>
+                <w:sz w:val="24"/>
+                <w:szCs w:val="24"/>
+              </w:rPr>
+              <w:t>RNF05</w:t>
+            </w:r>
+          </w:p>
+        </w:tc>
+      </w:tr>
+      <w:tr>
+        <w:tc>
+          <w:tcPr>
+            <w:tcW w:w="1980" w:type="dxa"/>
+          </w:tcPr>
+          <w:p>
+            <w:pPr>
+              <w:spacing w:line="360" w:lineRule="auto"/>
+              <w:contextualSpacing/>
+              <w:jc w:val="both"/>
+              <w:rPr>
+                <w:rFonts w:ascii="Times New Roman" w:hAnsi="Times New Roman" w:cs="Times New Roman"/>
+                <w:b/>
+                <w:bCs/>
+                <w:sz w:val="24"/>
+                <w:szCs w:val="24"/>
+              </w:rPr>
+            </w:pPr>
+            <w:r>
+              <w:rPr>
+                <w:rFonts w:ascii="Times New Roman" w:hAnsi="Times New Roman" w:cs="Times New Roman"/>
+                <w:b/>
+                <w:bCs/>
+                <w:sz w:val="24"/>
+                <w:szCs w:val="24"/>
+              </w:rPr>
+              <w:t>Descrição</w:t>
+            </w:r>
+          </w:p>
+        </w:tc>
+        <w:tc>
+          <w:tcPr>
+            <w:tcW w:w="7082" w:type="dxa"/>
+          </w:tcPr>
+          <w:p>
+            <w:pPr>
+              <w:spacing w:line="360" w:lineRule="auto"/>
+              <w:contextualSpacing/>
+              <w:jc w:val="both"/>
+              <w:rPr>
+                <w:rFonts w:ascii="Times New Roman" w:hAnsi="Times New Roman" w:cs="Times New Roman"/>
+                <w:sz w:val="24"/>
+                <w:szCs w:val="24"/>
+              </w:rPr>
+            </w:pPr>
+            <w:r>
+              <w:rPr>
+                <w:rFonts w:ascii="Times New Roman" w:hAnsi="Times New Roman" w:cs="Times New Roman"/>
+                <w:sz w:val="24"/>
+                <w:szCs w:val="24"/>
+              </w:rPr>
+              <w:t xml:space="preserve">O projeto deve ser construído utilizando ferramentas, dentro do possível, gratuitas, como </w:t>
+            </w:r>
+            <w:proofErr w:type="spellStart"/>
+            <w:r>
+              <w:rPr>
+                <w:rFonts w:ascii="Times New Roman" w:hAnsi="Times New Roman" w:cs="Times New Roman"/>
+                <w:sz w:val="24"/>
+                <w:szCs w:val="24"/>
+              </w:rPr>
+              <w:t>IDE’s</w:t>
+            </w:r>
+            <w:proofErr w:type="spellEnd"/>
+            <w:r>
+              <w:rPr>
+                <w:rFonts w:ascii="Times New Roman" w:hAnsi="Times New Roman" w:cs="Times New Roman"/>
+                <w:sz w:val="24"/>
+                <w:szCs w:val="24"/>
+              </w:rPr>
+              <w:t>, SGBD e outros auxiliares, a fim de ser economicamente viável, contudo preservando a eficiência.</w:t>
+            </w:r>
+          </w:p>
+        </w:tc>
+      </w:tr>
+      <w:tr>
+        <w:tc>
+          <w:tcPr>
+            <w:tcW w:w="1980" w:type="dxa"/>
+          </w:tcPr>
+          <w:p>
+            <w:pPr>
+              <w:spacing w:line="360" w:lineRule="auto"/>
+              <w:contextualSpacing/>
+              <w:jc w:val="both"/>
+              <w:rPr>
+                <w:rFonts w:ascii="Times New Roman" w:hAnsi="Times New Roman" w:cs="Times New Roman"/>
+                <w:b/>
+                <w:bCs/>
+                <w:sz w:val="24"/>
+                <w:szCs w:val="24"/>
+              </w:rPr>
+            </w:pPr>
+            <w:r>
+              <w:rPr>
+                <w:rFonts w:ascii="Times New Roman" w:hAnsi="Times New Roman" w:cs="Times New Roman"/>
+                <w:b/>
+                <w:bCs/>
+                <w:sz w:val="24"/>
+                <w:szCs w:val="24"/>
+              </w:rPr>
+              <w:t>Prioridade</w:t>
+            </w:r>
+          </w:p>
+        </w:tc>
+        <w:tc>
+          <w:tcPr>
+            <w:tcW w:w="7082" w:type="dxa"/>
+          </w:tcPr>
+          <w:p>
+            <w:pPr>
+              <w:spacing w:line="360" w:lineRule="auto"/>
+              <w:contextualSpacing/>
+              <w:jc w:val="both"/>
+              <w:rPr>
+                <w:rFonts w:ascii="Times New Roman" w:hAnsi="Times New Roman" w:cs="Times New Roman"/>
+                <w:sz w:val="24"/>
+                <w:szCs w:val="24"/>
+              </w:rPr>
+            </w:pPr>
+            <w:r>
+              <w:rPr>
+                <w:rFonts w:ascii="Times New Roman" w:hAnsi="Times New Roman" w:cs="Times New Roman"/>
+                <w:sz w:val="24"/>
+                <w:szCs w:val="24"/>
+              </w:rPr>
+              <w:t>Essencial</w:t>
+            </w:r>
+          </w:p>
+        </w:tc>
+      </w:tr>
+      <w:tr>
+        <w:tc>
+          <w:tcPr>
+            <w:tcW w:w="1980" w:type="dxa"/>
+          </w:tcPr>
+          <w:p>
+            <w:pPr>
+              <w:spacing w:line="360" w:lineRule="auto"/>
+              <w:contextualSpacing/>
+              <w:jc w:val="both"/>
+              <w:rPr>
+                <w:rFonts w:ascii="Times New Roman" w:hAnsi="Times New Roman" w:cs="Times New Roman"/>
+                <w:b/>
+                <w:bCs/>
+                <w:sz w:val="24"/>
+                <w:szCs w:val="24"/>
+              </w:rPr>
+            </w:pPr>
+            <w:r>
+              <w:rPr>
+                <w:rFonts w:ascii="Times New Roman" w:hAnsi="Times New Roman" w:cs="Times New Roman"/>
+                <w:b/>
+                <w:bCs/>
+                <w:sz w:val="24"/>
+                <w:szCs w:val="24"/>
+              </w:rPr>
+              <w:t>Dependência</w:t>
+            </w:r>
+          </w:p>
+        </w:tc>
+        <w:tc>
+          <w:tcPr>
+            <w:tcW w:w="7082" w:type="dxa"/>
+          </w:tcPr>
+          <w:p>
+            <w:pPr>
+              <w:spacing w:line="360" w:lineRule="auto"/>
+              <w:contextualSpacing/>
+              <w:jc w:val="both"/>
+              <w:rPr>
+                <w:rFonts w:ascii="Times New Roman" w:hAnsi="Times New Roman" w:cs="Times New Roman"/>
+                <w:sz w:val="24"/>
+                <w:szCs w:val="24"/>
+              </w:rPr>
+            </w:pPr>
+            <w:r>
+              <w:rPr>
+                <w:rFonts w:ascii="Times New Roman" w:hAnsi="Times New Roman" w:cs="Times New Roman"/>
+                <w:sz w:val="24"/>
+                <w:szCs w:val="24"/>
+              </w:rPr>
+              <w:t>Não há dependência de requisitos</w:t>
+            </w:r>
+          </w:p>
+        </w:tc>
+      </w:tr>
+      <w:tr>
+        <w:tc>
+          <w:tcPr>
+            <w:tcW w:w="1980" w:type="dxa"/>
+          </w:tcPr>
+          <w:p>
+            <w:pPr>
+              <w:spacing w:line="360" w:lineRule="auto"/>
+              <w:contextualSpacing/>
+              <w:jc w:val="both"/>
+              <w:rPr>
+                <w:rFonts w:ascii="Times New Roman" w:hAnsi="Times New Roman" w:cs="Times New Roman"/>
+                <w:b/>
+                <w:bCs/>
+                <w:sz w:val="24"/>
+                <w:szCs w:val="24"/>
+              </w:rPr>
+            </w:pPr>
+            <w:r>
+              <w:rPr>
+                <w:rFonts w:ascii="Times New Roman" w:hAnsi="Times New Roman" w:cs="Times New Roman"/>
+                <w:b/>
+                <w:bCs/>
+                <w:sz w:val="24"/>
+                <w:szCs w:val="24"/>
+              </w:rPr>
+              <w:t>Restrições</w:t>
+            </w:r>
+          </w:p>
+        </w:tc>
+        <w:tc>
+          <w:tcPr>
+            <w:tcW w:w="7082" w:type="dxa"/>
+          </w:tcPr>
+          <w:p>
+            <w:pPr>
+              <w:spacing w:line="360" w:lineRule="auto"/>
+              <w:contextualSpacing/>
+              <w:jc w:val="both"/>
+              <w:rPr>
+                <w:rFonts w:ascii="Times New Roman" w:hAnsi="Times New Roman" w:cs="Times New Roman"/>
+                <w:sz w:val="24"/>
+                <w:szCs w:val="24"/>
+              </w:rPr>
+            </w:pPr>
+            <w:r>
+              <w:rPr>
+                <w:rFonts w:ascii="Times New Roman" w:hAnsi="Times New Roman" w:cs="Times New Roman"/>
+                <w:sz w:val="24"/>
+                <w:szCs w:val="24"/>
+              </w:rPr>
+              <w:t>Caso haja necessidade de aquisição de um ou um conjunto de licenças, as mesmas não podem ultrapassar o montante total de R$ 20.000,00</w:t>
+            </w:r>
+          </w:p>
+        </w:tc>
+      </w:tr>
+    </w:tbl>
+    <w:p>
+      <w:pPr>
+        <w:spacing w:line="360" w:lineRule="auto"/>
+        <w:contextualSpacing/>
+        <w:jc w:val="both"/>
+        <w:rPr>
+          <w:rFonts w:ascii="Times New Roman" w:hAnsi="Times New Roman" w:cs="Times New Roman"/>
+          <w:sz w:val="24"/>
+          <w:szCs w:val="24"/>
+        </w:rPr>
+      </w:pPr>
+    </w:p>
+    <w:tbl>
+      <w:tblPr>
+        <w:tblStyle w:val="Tabelacomgrade"/>
+        <w:tblW w:w="0" w:type="auto"/>
+        <w:tblLook w:val="04A0" w:firstRow="1" w:lastRow="0" w:firstColumn="1" w:lastColumn="0" w:noHBand="0" w:noVBand="1"/>
+      </w:tblPr>
+      <w:tblGrid>
+        <w:gridCol w:w="1980"/>
+        <w:gridCol w:w="7082"/>
+      </w:tblGrid>
+      <w:tr>
+        <w:tc>
+          <w:tcPr>
+            <w:tcW w:w="1980" w:type="dxa"/>
+          </w:tcPr>
+          <w:p>
+            <w:pPr>
+              <w:spacing w:line="360" w:lineRule="auto"/>
+              <w:contextualSpacing/>
+              <w:jc w:val="both"/>
+              <w:rPr>
+                <w:rFonts w:ascii="Times New Roman" w:hAnsi="Times New Roman" w:cs="Times New Roman"/>
+                <w:b/>
+                <w:bCs/>
+                <w:sz w:val="24"/>
+                <w:szCs w:val="24"/>
+              </w:rPr>
+            </w:pPr>
+            <w:r>
+              <w:rPr>
+                <w:rFonts w:ascii="Times New Roman" w:hAnsi="Times New Roman" w:cs="Times New Roman"/>
+                <w:b/>
+                <w:bCs/>
+                <w:sz w:val="24"/>
+                <w:szCs w:val="24"/>
+              </w:rPr>
+              <w:t>Requisito</w:t>
+            </w:r>
+          </w:p>
+        </w:tc>
+        <w:tc>
+          <w:tcPr>
+            <w:tcW w:w="7082" w:type="dxa"/>
+          </w:tcPr>
+          <w:p>
+            <w:pPr>
+              <w:spacing w:line="360" w:lineRule="auto"/>
+              <w:contextualSpacing/>
+              <w:jc w:val="both"/>
+              <w:rPr>
+                <w:rFonts w:ascii="Times New Roman" w:hAnsi="Times New Roman" w:cs="Times New Roman"/>
+                <w:sz w:val="24"/>
+                <w:szCs w:val="24"/>
+              </w:rPr>
+            </w:pPr>
+            <w:r>
+              <w:rPr>
+                <w:rFonts w:ascii="Times New Roman" w:hAnsi="Times New Roman" w:cs="Times New Roman"/>
+                <w:sz w:val="24"/>
+                <w:szCs w:val="24"/>
+              </w:rPr>
+              <w:t>Flexibilidade</w:t>
+            </w:r>
+          </w:p>
+        </w:tc>
+      </w:tr>
+      <w:tr>
+        <w:tc>
+          <w:tcPr>
+            <w:tcW w:w="1980" w:type="dxa"/>
+          </w:tcPr>
+          <w:p>
+            <w:pPr>
+              <w:spacing w:line="360" w:lineRule="auto"/>
+              <w:contextualSpacing/>
+              <w:jc w:val="both"/>
+              <w:rPr>
+                <w:rFonts w:ascii="Times New Roman" w:hAnsi="Times New Roman" w:cs="Times New Roman"/>
+                <w:b/>
+                <w:bCs/>
+                <w:sz w:val="24"/>
+                <w:szCs w:val="24"/>
+              </w:rPr>
+            </w:pPr>
+            <w:r>
+              <w:rPr>
+                <w:rFonts w:ascii="Times New Roman" w:hAnsi="Times New Roman" w:cs="Times New Roman"/>
+                <w:b/>
+                <w:bCs/>
+                <w:sz w:val="24"/>
+                <w:szCs w:val="24"/>
+              </w:rPr>
+              <w:t>Identificador</w:t>
+            </w:r>
+          </w:p>
+        </w:tc>
+        <w:tc>
+          <w:tcPr>
+            <w:tcW w:w="7082" w:type="dxa"/>
+          </w:tcPr>
+          <w:p>
+            <w:pPr>
+              <w:spacing w:line="360" w:lineRule="auto"/>
+              <w:contextualSpacing/>
+              <w:jc w:val="both"/>
+              <w:rPr>
+                <w:rFonts w:ascii="Times New Roman" w:hAnsi="Times New Roman" w:cs="Times New Roman"/>
+                <w:sz w:val="24"/>
+                <w:szCs w:val="24"/>
+              </w:rPr>
+            </w:pPr>
+            <w:r>
+              <w:rPr>
+                <w:rFonts w:ascii="Times New Roman" w:hAnsi="Times New Roman" w:cs="Times New Roman"/>
+                <w:sz w:val="24"/>
+                <w:szCs w:val="24"/>
+              </w:rPr>
+              <w:t>RNF06</w:t>
+            </w:r>
+          </w:p>
+        </w:tc>
+      </w:tr>
+      <w:tr>
+        <w:tc>
+          <w:tcPr>
+            <w:tcW w:w="1980" w:type="dxa"/>
+          </w:tcPr>
+          <w:p>
+            <w:pPr>
+              <w:spacing w:line="360" w:lineRule="auto"/>
+              <w:contextualSpacing/>
+              <w:jc w:val="both"/>
+              <w:rPr>
+                <w:rFonts w:ascii="Times New Roman" w:hAnsi="Times New Roman" w:cs="Times New Roman"/>
+                <w:b/>
+                <w:bCs/>
+                <w:sz w:val="24"/>
+                <w:szCs w:val="24"/>
+              </w:rPr>
+            </w:pPr>
+            <w:r>
+              <w:rPr>
+                <w:rFonts w:ascii="Times New Roman" w:hAnsi="Times New Roman" w:cs="Times New Roman"/>
+                <w:b/>
+                <w:bCs/>
+                <w:sz w:val="24"/>
+                <w:szCs w:val="24"/>
+              </w:rPr>
+              <w:t>Descrição</w:t>
+            </w:r>
+          </w:p>
+        </w:tc>
+        <w:tc>
+          <w:tcPr>
+            <w:tcW w:w="7082" w:type="dxa"/>
+          </w:tcPr>
+          <w:p>
+            <w:pPr>
+              <w:spacing w:line="360" w:lineRule="auto"/>
+              <w:contextualSpacing/>
+              <w:jc w:val="both"/>
+              <w:rPr>
+                <w:rFonts w:ascii="Times New Roman" w:hAnsi="Times New Roman" w:cs="Times New Roman"/>
+                <w:sz w:val="24"/>
+                <w:szCs w:val="24"/>
+              </w:rPr>
+            </w:pPr>
+            <w:r>
+              <w:rPr>
+                <w:rFonts w:ascii="Times New Roman" w:hAnsi="Times New Roman" w:cs="Times New Roman"/>
+                <w:sz w:val="24"/>
+                <w:szCs w:val="24"/>
+              </w:rPr>
+              <w:t>A plataforma deverá ser projetada de forma a se adequar com facilidade a novos requisitos solicitados pelo usuário, não ficando engessado a um escopo específico.</w:t>
+            </w:r>
+          </w:p>
+        </w:tc>
+      </w:tr>
+      <w:tr>
+        <w:tc>
+          <w:tcPr>
+            <w:tcW w:w="1980" w:type="dxa"/>
+          </w:tcPr>
+          <w:p>
+            <w:pPr>
+              <w:spacing w:line="360" w:lineRule="auto"/>
+              <w:contextualSpacing/>
+              <w:jc w:val="both"/>
+              <w:rPr>
+                <w:rFonts w:ascii="Times New Roman" w:hAnsi="Times New Roman" w:cs="Times New Roman"/>
+                <w:b/>
+                <w:bCs/>
+                <w:sz w:val="24"/>
+                <w:szCs w:val="24"/>
+              </w:rPr>
+            </w:pPr>
+            <w:r>
+              <w:rPr>
+                <w:rFonts w:ascii="Times New Roman" w:hAnsi="Times New Roman" w:cs="Times New Roman"/>
+                <w:b/>
+                <w:bCs/>
+                <w:sz w:val="24"/>
+                <w:szCs w:val="24"/>
+              </w:rPr>
+              <w:t>Prioridade</w:t>
+            </w:r>
+          </w:p>
+        </w:tc>
+        <w:tc>
+          <w:tcPr>
+            <w:tcW w:w="7082" w:type="dxa"/>
+          </w:tcPr>
+          <w:p>
+            <w:pPr>
+              <w:spacing w:line="360" w:lineRule="auto"/>
+              <w:contextualSpacing/>
+              <w:jc w:val="both"/>
+              <w:rPr>
+                <w:rFonts w:ascii="Times New Roman" w:hAnsi="Times New Roman" w:cs="Times New Roman"/>
+                <w:sz w:val="24"/>
+                <w:szCs w:val="24"/>
+              </w:rPr>
+            </w:pPr>
+            <w:r>
+              <w:rPr>
+                <w:rFonts w:ascii="Times New Roman" w:hAnsi="Times New Roman" w:cs="Times New Roman"/>
+                <w:sz w:val="24"/>
+                <w:szCs w:val="24"/>
+              </w:rPr>
+              <w:t>Importante</w:t>
+            </w:r>
+          </w:p>
+        </w:tc>
+      </w:tr>
+      <w:tr>
+        <w:tc>
+          <w:tcPr>
+            <w:tcW w:w="1980" w:type="dxa"/>
+          </w:tcPr>
+          <w:p>
+            <w:pPr>
+              <w:spacing w:line="360" w:lineRule="auto"/>
+              <w:contextualSpacing/>
+              <w:jc w:val="both"/>
+              <w:rPr>
+                <w:rFonts w:ascii="Times New Roman" w:hAnsi="Times New Roman" w:cs="Times New Roman"/>
+                <w:b/>
+                <w:bCs/>
+                <w:sz w:val="24"/>
+                <w:szCs w:val="24"/>
+              </w:rPr>
+            </w:pPr>
+            <w:r>
+              <w:rPr>
+                <w:rFonts w:ascii="Times New Roman" w:hAnsi="Times New Roman" w:cs="Times New Roman"/>
+                <w:b/>
+                <w:bCs/>
+                <w:sz w:val="24"/>
+                <w:szCs w:val="24"/>
+              </w:rPr>
+              <w:t>Dependência</w:t>
+            </w:r>
+          </w:p>
+        </w:tc>
+        <w:tc>
+          <w:tcPr>
+            <w:tcW w:w="7082" w:type="dxa"/>
+          </w:tcPr>
+          <w:p>
+            <w:pPr>
+              <w:spacing w:line="360" w:lineRule="auto"/>
+              <w:contextualSpacing/>
+              <w:jc w:val="both"/>
+              <w:rPr>
+                <w:rFonts w:ascii="Times New Roman" w:hAnsi="Times New Roman" w:cs="Times New Roman"/>
+                <w:sz w:val="24"/>
+                <w:szCs w:val="24"/>
+              </w:rPr>
+            </w:pPr>
+            <w:r>
+              <w:rPr>
+                <w:rFonts w:ascii="Times New Roman" w:hAnsi="Times New Roman" w:cs="Times New Roman"/>
+                <w:sz w:val="24"/>
+                <w:szCs w:val="24"/>
+              </w:rPr>
+              <w:t>Não há dependência de requisitos</w:t>
+            </w:r>
+          </w:p>
+        </w:tc>
+      </w:tr>
+    </w:tbl>
+    <w:p>
+      <w:pPr>
+        <w:spacing w:line="360" w:lineRule="auto"/>
+        <w:contextualSpacing/>
+        <w:jc w:val="both"/>
         <w:rPr>
           <w:rFonts w:ascii="Times New Roman" w:hAnsi="Times New Roman" w:cs="Times New Roman"/>
           <w:noProof/>
@@ -672,18 +1948,20 @@
               <w:rPr>
                 <w:rFonts w:ascii="Times New Roman" w:hAnsi="Times New Roman" w:cs="Times New Roman"/>
                 <w:b/>
-                <w:sz w:val="24"/>
-                <w:szCs w:val="24"/>
-              </w:rPr>
-            </w:pPr>
-            <w:r>
-              <w:rPr>
-                <w:rFonts w:ascii="Times New Roman" w:hAnsi="Times New Roman" w:cs="Times New Roman"/>
-                <w:b/>
-                <w:sz w:val="24"/>
-                <w:szCs w:val="24"/>
-              </w:rPr>
-              <w:t>Identificador</w:t>
+                <w:bCs/>
+                <w:sz w:val="24"/>
+                <w:szCs w:val="24"/>
+              </w:rPr>
+            </w:pPr>
+            <w:r>
+              <w:rPr>
+                <w:rFonts w:ascii="Times New Roman" w:hAnsi="Times New Roman" w:cs="Times New Roman"/>
+                <w:b/>
+                <w:bCs/>
+                <w:sz w:val="24"/>
+                <w:szCs w:val="24"/>
+              </w:rPr>
+              <w:t>Requisito</w:t>
             </w:r>
           </w:p>
         </w:tc>
@@ -702,6 +1980,14 @@
                 <w:szCs w:val="24"/>
               </w:rPr>
             </w:pPr>
+            <w:r>
+              <w:rPr>
+                <w:rFonts w:ascii="Times New Roman" w:hAnsi="Times New Roman" w:cs="Times New Roman"/>
+                <w:sz w:val="24"/>
+                <w:szCs w:val="24"/>
+              </w:rPr>
+              <w:t>Escalabilidade</w:t>
+            </w:r>
           </w:p>
         </w:tc>
       </w:tr>
@@ -718,18 +2004,20 @@
               <w:rPr>
                 <w:rFonts w:ascii="Times New Roman" w:hAnsi="Times New Roman" w:cs="Times New Roman"/>
                 <w:b/>
-                <w:sz w:val="24"/>
-                <w:szCs w:val="24"/>
-              </w:rPr>
-            </w:pPr>
-            <w:r>
-              <w:rPr>
-                <w:rFonts w:ascii="Times New Roman" w:hAnsi="Times New Roman" w:cs="Times New Roman"/>
-                <w:b/>
-                <w:sz w:val="24"/>
-                <w:szCs w:val="24"/>
-              </w:rPr>
-              <w:t>Descrição</w:t>
+                <w:bCs/>
+                <w:sz w:val="24"/>
+                <w:szCs w:val="24"/>
+              </w:rPr>
+            </w:pPr>
+            <w:r>
+              <w:rPr>
+                <w:rFonts w:ascii="Times New Roman" w:hAnsi="Times New Roman" w:cs="Times New Roman"/>
+                <w:b/>
+                <w:bCs/>
+                <w:sz w:val="24"/>
+                <w:szCs w:val="24"/>
+              </w:rPr>
+              <w:t>Identificador</w:t>
             </w:r>
           </w:p>
         </w:tc>
@@ -748,6 +2036,14 @@
                 <w:szCs w:val="24"/>
               </w:rPr>
             </w:pPr>
+            <w:r>
+              <w:rPr>
+                <w:rFonts w:ascii="Times New Roman" w:hAnsi="Times New Roman" w:cs="Times New Roman"/>
+                <w:sz w:val="24"/>
+                <w:szCs w:val="24"/>
+              </w:rPr>
+              <w:t>RNF07</w:t>
+            </w:r>
           </w:p>
         </w:tc>
       </w:tr>
@@ -764,18 +2060,20 @@
               <w:rPr>
                 <w:rFonts w:ascii="Times New Roman" w:hAnsi="Times New Roman" w:cs="Times New Roman"/>
                 <w:b/>
-                <w:sz w:val="24"/>
-                <w:szCs w:val="24"/>
-              </w:rPr>
-            </w:pPr>
-            <w:r>
-              <w:rPr>
-                <w:rFonts w:ascii="Times New Roman" w:hAnsi="Times New Roman" w:cs="Times New Roman"/>
-                <w:b/>
-                <w:sz w:val="24"/>
-                <w:szCs w:val="24"/>
-              </w:rPr>
-              <w:t>Atores</w:t>
+                <w:bCs/>
+                <w:sz w:val="24"/>
+                <w:szCs w:val="24"/>
+              </w:rPr>
+            </w:pPr>
+            <w:r>
+              <w:rPr>
+                <w:rFonts w:ascii="Times New Roman" w:hAnsi="Times New Roman" w:cs="Times New Roman"/>
+                <w:b/>
+                <w:bCs/>
+                <w:sz w:val="24"/>
+                <w:szCs w:val="24"/>
+              </w:rPr>
+              <w:t>Descrição</w:t>
             </w:r>
           </w:p>
         </w:tc>
@@ -794,6 +2092,14 @@
                 <w:szCs w:val="24"/>
               </w:rPr>
             </w:pPr>
+            <w:r>
+              <w:rPr>
+                <w:rFonts w:ascii="Times New Roman" w:hAnsi="Times New Roman" w:cs="Times New Roman"/>
+                <w:sz w:val="24"/>
+                <w:szCs w:val="24"/>
+              </w:rPr>
+              <w:t>O site deve ser capaz de lidar com grandes variações de acessos simultâneos, dado por horários de pico e também períodos mais próximos de grandes vestibulares.</w:t>
+            </w:r>
           </w:p>
         </w:tc>
       </w:tr>
@@ -810,14 +2116,16 @@
               <w:rPr>
                 <w:rFonts w:ascii="Times New Roman" w:hAnsi="Times New Roman" w:cs="Times New Roman"/>
                 <w:b/>
-                <w:sz w:val="24"/>
-                <w:szCs w:val="24"/>
-              </w:rPr>
-            </w:pPr>
-            <w:r>
-              <w:rPr>
-                <w:rFonts w:ascii="Times New Roman" w:hAnsi="Times New Roman" w:cs="Times New Roman"/>
-                <w:b/>
+                <w:bCs/>
+                <w:sz w:val="24"/>
+                <w:szCs w:val="24"/>
+              </w:rPr>
+            </w:pPr>
+            <w:r>
+              <w:rPr>
+                <w:rFonts w:ascii="Times New Roman" w:hAnsi="Times New Roman" w:cs="Times New Roman"/>
+                <w:b/>
+                <w:bCs/>
                 <w:sz w:val="24"/>
                 <w:szCs w:val="24"/>
               </w:rPr>
@@ -840,6 +2148,14 @@
                 <w:szCs w:val="24"/>
               </w:rPr>
             </w:pPr>
+            <w:r>
+              <w:rPr>
+                <w:rFonts w:ascii="Times New Roman" w:hAnsi="Times New Roman" w:cs="Times New Roman"/>
+                <w:sz w:val="24"/>
+                <w:szCs w:val="24"/>
+              </w:rPr>
+              <w:t>Importante</w:t>
+            </w:r>
           </w:p>
         </w:tc>
       </w:tr>
@@ -856,14 +2172,16 @@
               <w:rPr>
                 <w:rFonts w:ascii="Times New Roman" w:hAnsi="Times New Roman" w:cs="Times New Roman"/>
                 <w:b/>
-                <w:sz w:val="24"/>
-                <w:szCs w:val="24"/>
-              </w:rPr>
-            </w:pPr>
-            <w:r>
-              <w:rPr>
-                <w:rFonts w:ascii="Times New Roman" w:hAnsi="Times New Roman" w:cs="Times New Roman"/>
-                <w:b/>
+                <w:bCs/>
+                <w:sz w:val="24"/>
+                <w:szCs w:val="24"/>
+              </w:rPr>
+            </w:pPr>
+            <w:r>
+              <w:rPr>
+                <w:rFonts w:ascii="Times New Roman" w:hAnsi="Times New Roman" w:cs="Times New Roman"/>
+                <w:b/>
+                <w:bCs/>
                 <w:sz w:val="24"/>
                 <w:szCs w:val="24"/>
               </w:rPr>
@@ -886,974 +2204,23 @@
                 <w:szCs w:val="24"/>
               </w:rPr>
             </w:pPr>
-          </w:p>
-        </w:tc>
-      </w:tr>
-      <w:tr>
-        <w:tc>
-          <w:tcPr>
-            <w:tcW w:w="1980" w:type="dxa"/>
-          </w:tcPr>
-          <w:p>
-            <w:pPr>
-              <w:spacing w:line="360" w:lineRule="auto"/>
-              <w:contextualSpacing/>
-              <w:jc w:val="both"/>
-              <w:rPr>
-                <w:rFonts w:ascii="Times New Roman" w:hAnsi="Times New Roman" w:cs="Times New Roman"/>
-                <w:b/>
-                <w:sz w:val="24"/>
-                <w:szCs w:val="24"/>
-              </w:rPr>
-            </w:pPr>
-            <w:r>
-              <w:rPr>
-                <w:rFonts w:ascii="Times New Roman" w:hAnsi="Times New Roman" w:cs="Times New Roman"/>
-                <w:b/>
-                <w:sz w:val="24"/>
-                <w:szCs w:val="24"/>
-              </w:rPr>
-              <w:t>Restrições</w:t>
-            </w:r>
-          </w:p>
-        </w:tc>
-        <w:tc>
-          <w:tcPr>
-            <w:tcW w:w="7082" w:type="dxa"/>
-          </w:tcPr>
-          <w:p>
-            <w:pPr>
-              <w:spacing w:line="360" w:lineRule="auto"/>
-              <w:contextualSpacing/>
-              <w:jc w:val="both"/>
-              <w:rPr>
-                <w:rFonts w:ascii="Times New Roman" w:hAnsi="Times New Roman" w:cs="Times New Roman"/>
-                <w:sz w:val="24"/>
-                <w:szCs w:val="24"/>
-              </w:rPr>
-            </w:pPr>
+            <w:r>
+              <w:rPr>
+                <w:rFonts w:ascii="Times New Roman" w:hAnsi="Times New Roman" w:cs="Times New Roman"/>
+                <w:sz w:val="24"/>
+                <w:szCs w:val="24"/>
+              </w:rPr>
+              <w:t>Não há dependência de requisitos</w:t>
+            </w:r>
           </w:p>
         </w:tc>
       </w:tr>
     </w:tbl>
     <w:p>
       <w:pPr>
-        <w:rPr>
-          <w:rFonts w:ascii="Times New Roman" w:hAnsi="Times New Roman" w:cs="Times New Roman"/>
-          <w:noProof/>
-          <w:sz w:val="24"/>
-          <w:szCs w:val="24"/>
-          <w:lang w:eastAsia="pt-BR"/>
-        </w:rPr>
-      </w:pPr>
-    </w:p>
-    <w:p>
-      <w:pPr>
-        <w:rPr>
-          <w:rFonts w:ascii="Times New Roman" w:hAnsi="Times New Roman" w:cs="Times New Roman"/>
-          <w:noProof/>
-          <w:sz w:val="24"/>
-          <w:szCs w:val="24"/>
-          <w:lang w:eastAsia="pt-BR"/>
-        </w:rPr>
-      </w:pPr>
-      <w:r>
-        <w:rPr>
-          <w:rFonts w:ascii="Times New Roman" w:hAnsi="Times New Roman" w:cs="Times New Roman"/>
-          <w:noProof/>
-          <w:sz w:val="24"/>
-          <w:szCs w:val="24"/>
-          <w:lang w:eastAsia="pt-BR"/>
-        </w:rPr>
-        <w:br w:type="page"/>
-      </w:r>
-    </w:p>
-    <w:tbl>
-      <w:tblPr>
-        <w:tblStyle w:val="Tabelacomgrade"/>
-        <w:tblW w:w="0" w:type="auto"/>
-        <w:tblLook w:val="04A0" w:firstRow="1" w:lastRow="0" w:firstColumn="1" w:lastColumn="0" w:noHBand="0" w:noVBand="1"/>
-      </w:tblPr>
-      <w:tblGrid>
-        <w:gridCol w:w="1980"/>
-        <w:gridCol w:w="7082"/>
-      </w:tblGrid>
-      <w:tr>
-        <w:tc>
-          <w:tcPr>
-            <w:tcW w:w="1980" w:type="dxa"/>
-          </w:tcPr>
-          <w:p>
-            <w:pPr>
-              <w:spacing w:line="360" w:lineRule="auto"/>
-              <w:contextualSpacing/>
-              <w:jc w:val="both"/>
-              <w:rPr>
-                <w:rFonts w:ascii="Times New Roman" w:hAnsi="Times New Roman" w:cs="Times New Roman"/>
-                <w:b/>
-                <w:sz w:val="24"/>
-                <w:szCs w:val="24"/>
-              </w:rPr>
-            </w:pPr>
-            <w:r>
-              <w:rPr>
-                <w:rFonts w:ascii="Times New Roman" w:hAnsi="Times New Roman" w:cs="Times New Roman"/>
-                <w:b/>
-                <w:sz w:val="24"/>
-                <w:szCs w:val="24"/>
-              </w:rPr>
-              <w:lastRenderedPageBreak/>
-              <w:t>Identificador</w:t>
-            </w:r>
-          </w:p>
-        </w:tc>
-        <w:tc>
-          <w:tcPr>
-            <w:tcW w:w="7082" w:type="dxa"/>
-          </w:tcPr>
-          <w:p>
-            <w:pPr>
-              <w:spacing w:line="360" w:lineRule="auto"/>
-              <w:contextualSpacing/>
-              <w:jc w:val="both"/>
-              <w:rPr>
-                <w:rFonts w:ascii="Times New Roman" w:hAnsi="Times New Roman" w:cs="Times New Roman"/>
-                <w:sz w:val="24"/>
-                <w:szCs w:val="24"/>
-              </w:rPr>
-            </w:pPr>
-          </w:p>
-        </w:tc>
-      </w:tr>
-      <w:tr>
-        <w:tc>
-          <w:tcPr>
-            <w:tcW w:w="1980" w:type="dxa"/>
-          </w:tcPr>
-          <w:p>
-            <w:pPr>
-              <w:spacing w:line="360" w:lineRule="auto"/>
-              <w:contextualSpacing/>
-              <w:jc w:val="both"/>
-              <w:rPr>
-                <w:rFonts w:ascii="Times New Roman" w:hAnsi="Times New Roman" w:cs="Times New Roman"/>
-                <w:b/>
-                <w:sz w:val="24"/>
-                <w:szCs w:val="24"/>
-              </w:rPr>
-            </w:pPr>
-            <w:r>
-              <w:rPr>
-                <w:rFonts w:ascii="Times New Roman" w:hAnsi="Times New Roman" w:cs="Times New Roman"/>
-                <w:b/>
-                <w:sz w:val="24"/>
-                <w:szCs w:val="24"/>
-              </w:rPr>
-              <w:t>Descrição</w:t>
-            </w:r>
-          </w:p>
-        </w:tc>
-        <w:tc>
-          <w:tcPr>
-            <w:tcW w:w="7082" w:type="dxa"/>
-          </w:tcPr>
-          <w:p>
-            <w:pPr>
-              <w:spacing w:line="360" w:lineRule="auto"/>
-              <w:contextualSpacing/>
-              <w:jc w:val="both"/>
-              <w:rPr>
-                <w:rFonts w:ascii="Times New Roman" w:hAnsi="Times New Roman" w:cs="Times New Roman"/>
-                <w:sz w:val="24"/>
-                <w:szCs w:val="24"/>
-              </w:rPr>
-            </w:pPr>
-          </w:p>
-        </w:tc>
-      </w:tr>
-      <w:tr>
-        <w:tc>
-          <w:tcPr>
-            <w:tcW w:w="1980" w:type="dxa"/>
-          </w:tcPr>
-          <w:p>
-            <w:pPr>
-              <w:spacing w:line="360" w:lineRule="auto"/>
-              <w:contextualSpacing/>
-              <w:jc w:val="both"/>
-              <w:rPr>
-                <w:rFonts w:ascii="Times New Roman" w:hAnsi="Times New Roman" w:cs="Times New Roman"/>
-                <w:b/>
-                <w:sz w:val="24"/>
-                <w:szCs w:val="24"/>
-              </w:rPr>
-            </w:pPr>
-            <w:r>
-              <w:rPr>
-                <w:rFonts w:ascii="Times New Roman" w:hAnsi="Times New Roman" w:cs="Times New Roman"/>
-                <w:b/>
-                <w:sz w:val="24"/>
-                <w:szCs w:val="24"/>
-              </w:rPr>
-              <w:t>Atores</w:t>
-            </w:r>
-          </w:p>
-        </w:tc>
-        <w:tc>
-          <w:tcPr>
-            <w:tcW w:w="7082" w:type="dxa"/>
-          </w:tcPr>
-          <w:p>
-            <w:pPr>
-              <w:spacing w:line="360" w:lineRule="auto"/>
-              <w:contextualSpacing/>
-              <w:jc w:val="both"/>
-              <w:rPr>
-                <w:rFonts w:ascii="Times New Roman" w:hAnsi="Times New Roman" w:cs="Times New Roman"/>
-                <w:sz w:val="24"/>
-                <w:szCs w:val="24"/>
-              </w:rPr>
-            </w:pPr>
-          </w:p>
-        </w:tc>
-      </w:tr>
-      <w:tr>
-        <w:tc>
-          <w:tcPr>
-            <w:tcW w:w="1980" w:type="dxa"/>
-          </w:tcPr>
-          <w:p>
-            <w:pPr>
-              <w:spacing w:line="360" w:lineRule="auto"/>
-              <w:contextualSpacing/>
-              <w:jc w:val="both"/>
-              <w:rPr>
-                <w:rFonts w:ascii="Times New Roman" w:hAnsi="Times New Roman" w:cs="Times New Roman"/>
-                <w:b/>
-                <w:sz w:val="24"/>
-                <w:szCs w:val="24"/>
-              </w:rPr>
-            </w:pPr>
-            <w:r>
-              <w:rPr>
-                <w:rFonts w:ascii="Times New Roman" w:hAnsi="Times New Roman" w:cs="Times New Roman"/>
-                <w:b/>
-                <w:sz w:val="24"/>
-                <w:szCs w:val="24"/>
-              </w:rPr>
-              <w:t>Prioridade</w:t>
-            </w:r>
-          </w:p>
-        </w:tc>
-        <w:tc>
-          <w:tcPr>
-            <w:tcW w:w="7082" w:type="dxa"/>
-          </w:tcPr>
-          <w:p>
-            <w:pPr>
-              <w:spacing w:line="360" w:lineRule="auto"/>
-              <w:contextualSpacing/>
-              <w:jc w:val="both"/>
-              <w:rPr>
-                <w:rFonts w:ascii="Times New Roman" w:hAnsi="Times New Roman" w:cs="Times New Roman"/>
-                <w:sz w:val="24"/>
-                <w:szCs w:val="24"/>
-              </w:rPr>
-            </w:pPr>
-          </w:p>
-        </w:tc>
-      </w:tr>
-      <w:tr>
-        <w:tc>
-          <w:tcPr>
-            <w:tcW w:w="1980" w:type="dxa"/>
-          </w:tcPr>
-          <w:p>
-            <w:pPr>
-              <w:spacing w:line="360" w:lineRule="auto"/>
-              <w:contextualSpacing/>
-              <w:jc w:val="both"/>
-              <w:rPr>
-                <w:rFonts w:ascii="Times New Roman" w:hAnsi="Times New Roman" w:cs="Times New Roman"/>
-                <w:b/>
-                <w:sz w:val="24"/>
-                <w:szCs w:val="24"/>
-              </w:rPr>
-            </w:pPr>
-            <w:r>
-              <w:rPr>
-                <w:rFonts w:ascii="Times New Roman" w:hAnsi="Times New Roman" w:cs="Times New Roman"/>
-                <w:b/>
-                <w:sz w:val="24"/>
-                <w:szCs w:val="24"/>
-              </w:rPr>
-              <w:t>Dependência</w:t>
-            </w:r>
-          </w:p>
-        </w:tc>
-        <w:tc>
-          <w:tcPr>
-            <w:tcW w:w="7082" w:type="dxa"/>
-          </w:tcPr>
-          <w:p>
-            <w:pPr>
-              <w:spacing w:line="360" w:lineRule="auto"/>
-              <w:contextualSpacing/>
-              <w:jc w:val="both"/>
-              <w:rPr>
-                <w:rFonts w:ascii="Times New Roman" w:hAnsi="Times New Roman" w:cs="Times New Roman"/>
-                <w:sz w:val="24"/>
-                <w:szCs w:val="24"/>
-              </w:rPr>
-            </w:pPr>
-          </w:p>
-        </w:tc>
-      </w:tr>
-      <w:tr>
-        <w:tc>
-          <w:tcPr>
-            <w:tcW w:w="1980" w:type="dxa"/>
-          </w:tcPr>
-          <w:p>
-            <w:pPr>
-              <w:spacing w:line="360" w:lineRule="auto"/>
-              <w:contextualSpacing/>
-              <w:jc w:val="both"/>
-              <w:rPr>
-                <w:rFonts w:ascii="Times New Roman" w:hAnsi="Times New Roman" w:cs="Times New Roman"/>
-                <w:b/>
-                <w:sz w:val="24"/>
-                <w:szCs w:val="24"/>
-              </w:rPr>
-            </w:pPr>
-            <w:r>
-              <w:rPr>
-                <w:rFonts w:ascii="Times New Roman" w:hAnsi="Times New Roman" w:cs="Times New Roman"/>
-                <w:b/>
-                <w:sz w:val="24"/>
-                <w:szCs w:val="24"/>
-              </w:rPr>
-              <w:t>Restrições</w:t>
-            </w:r>
-          </w:p>
-        </w:tc>
-        <w:tc>
-          <w:tcPr>
-            <w:tcW w:w="7082" w:type="dxa"/>
-          </w:tcPr>
-          <w:p>
-            <w:pPr>
-              <w:spacing w:line="360" w:lineRule="auto"/>
-              <w:contextualSpacing/>
-              <w:jc w:val="both"/>
-              <w:rPr>
-                <w:rFonts w:ascii="Times New Roman" w:hAnsi="Times New Roman" w:cs="Times New Roman"/>
-                <w:sz w:val="24"/>
-                <w:szCs w:val="24"/>
-              </w:rPr>
-            </w:pPr>
-          </w:p>
-        </w:tc>
-      </w:tr>
-    </w:tbl>
-    <w:p>
-      <w:pPr>
-        <w:rPr>
-          <w:rFonts w:ascii="Times New Roman" w:hAnsi="Times New Roman" w:cs="Times New Roman"/>
-          <w:noProof/>
-          <w:sz w:val="24"/>
-          <w:szCs w:val="24"/>
-          <w:lang w:eastAsia="pt-BR"/>
-        </w:rPr>
-      </w:pPr>
-    </w:p>
-    <w:tbl>
-      <w:tblPr>
-        <w:tblStyle w:val="Tabelacomgrade"/>
-        <w:tblW w:w="0" w:type="auto"/>
-        <w:tblLook w:val="04A0" w:firstRow="1" w:lastRow="0" w:firstColumn="1" w:lastColumn="0" w:noHBand="0" w:noVBand="1"/>
-      </w:tblPr>
-      <w:tblGrid>
-        <w:gridCol w:w="1980"/>
-        <w:gridCol w:w="7082"/>
-      </w:tblGrid>
-      <w:tr>
-        <w:tc>
-          <w:tcPr>
-            <w:tcW w:w="1980" w:type="dxa"/>
-          </w:tcPr>
-          <w:p>
-            <w:pPr>
-              <w:spacing w:line="360" w:lineRule="auto"/>
-              <w:contextualSpacing/>
-              <w:jc w:val="both"/>
-              <w:rPr>
-                <w:rFonts w:ascii="Times New Roman" w:hAnsi="Times New Roman" w:cs="Times New Roman"/>
-                <w:b/>
-                <w:sz w:val="24"/>
-                <w:szCs w:val="24"/>
-              </w:rPr>
-            </w:pPr>
-            <w:r>
-              <w:rPr>
-                <w:rFonts w:ascii="Times New Roman" w:hAnsi="Times New Roman" w:cs="Times New Roman"/>
-                <w:b/>
-                <w:sz w:val="24"/>
-                <w:szCs w:val="24"/>
-              </w:rPr>
-              <w:t>Identificador</w:t>
-            </w:r>
-          </w:p>
-        </w:tc>
-        <w:tc>
-          <w:tcPr>
-            <w:tcW w:w="7082" w:type="dxa"/>
-          </w:tcPr>
-          <w:p>
-            <w:pPr>
-              <w:spacing w:line="360" w:lineRule="auto"/>
-              <w:contextualSpacing/>
-              <w:jc w:val="both"/>
-              <w:rPr>
-                <w:rFonts w:ascii="Times New Roman" w:hAnsi="Times New Roman" w:cs="Times New Roman"/>
-                <w:sz w:val="24"/>
-                <w:szCs w:val="24"/>
-              </w:rPr>
-            </w:pPr>
-          </w:p>
-        </w:tc>
-      </w:tr>
-      <w:tr>
-        <w:tc>
-          <w:tcPr>
-            <w:tcW w:w="1980" w:type="dxa"/>
-          </w:tcPr>
-          <w:p>
-            <w:pPr>
-              <w:spacing w:line="360" w:lineRule="auto"/>
-              <w:contextualSpacing/>
-              <w:jc w:val="both"/>
-              <w:rPr>
-                <w:rFonts w:ascii="Times New Roman" w:hAnsi="Times New Roman" w:cs="Times New Roman"/>
-                <w:b/>
-                <w:sz w:val="24"/>
-                <w:szCs w:val="24"/>
-              </w:rPr>
-            </w:pPr>
-            <w:r>
-              <w:rPr>
-                <w:rFonts w:ascii="Times New Roman" w:hAnsi="Times New Roman" w:cs="Times New Roman"/>
-                <w:b/>
-                <w:sz w:val="24"/>
-                <w:szCs w:val="24"/>
-              </w:rPr>
-              <w:t>Descrição</w:t>
-            </w:r>
-          </w:p>
-        </w:tc>
-        <w:tc>
-          <w:tcPr>
-            <w:tcW w:w="7082" w:type="dxa"/>
-          </w:tcPr>
-          <w:p>
-            <w:pPr>
-              <w:spacing w:line="360" w:lineRule="auto"/>
-              <w:contextualSpacing/>
-              <w:jc w:val="both"/>
-              <w:rPr>
-                <w:rFonts w:ascii="Times New Roman" w:hAnsi="Times New Roman" w:cs="Times New Roman"/>
-                <w:sz w:val="24"/>
-                <w:szCs w:val="24"/>
-              </w:rPr>
-            </w:pPr>
-          </w:p>
-        </w:tc>
-      </w:tr>
-      <w:tr>
-        <w:tc>
-          <w:tcPr>
-            <w:tcW w:w="1980" w:type="dxa"/>
-          </w:tcPr>
-          <w:p>
-            <w:pPr>
-              <w:spacing w:line="360" w:lineRule="auto"/>
-              <w:contextualSpacing/>
-              <w:jc w:val="both"/>
-              <w:rPr>
-                <w:rFonts w:ascii="Times New Roman" w:hAnsi="Times New Roman" w:cs="Times New Roman"/>
-                <w:b/>
-                <w:sz w:val="24"/>
-                <w:szCs w:val="24"/>
-              </w:rPr>
-            </w:pPr>
-            <w:r>
-              <w:rPr>
-                <w:rFonts w:ascii="Times New Roman" w:hAnsi="Times New Roman" w:cs="Times New Roman"/>
-                <w:b/>
-                <w:sz w:val="24"/>
-                <w:szCs w:val="24"/>
-              </w:rPr>
-              <w:t>Atores</w:t>
-            </w:r>
-          </w:p>
-        </w:tc>
-        <w:tc>
-          <w:tcPr>
-            <w:tcW w:w="7082" w:type="dxa"/>
-          </w:tcPr>
-          <w:p>
-            <w:pPr>
-              <w:spacing w:line="360" w:lineRule="auto"/>
-              <w:contextualSpacing/>
-              <w:jc w:val="both"/>
-              <w:rPr>
-                <w:rFonts w:ascii="Times New Roman" w:hAnsi="Times New Roman" w:cs="Times New Roman"/>
-                <w:sz w:val="24"/>
-                <w:szCs w:val="24"/>
-              </w:rPr>
-            </w:pPr>
-          </w:p>
-        </w:tc>
-      </w:tr>
-      <w:tr>
-        <w:tc>
-          <w:tcPr>
-            <w:tcW w:w="1980" w:type="dxa"/>
-          </w:tcPr>
-          <w:p>
-            <w:pPr>
-              <w:spacing w:line="360" w:lineRule="auto"/>
-              <w:contextualSpacing/>
-              <w:jc w:val="both"/>
-              <w:rPr>
-                <w:rFonts w:ascii="Times New Roman" w:hAnsi="Times New Roman" w:cs="Times New Roman"/>
-                <w:b/>
-                <w:sz w:val="24"/>
-                <w:szCs w:val="24"/>
-              </w:rPr>
-            </w:pPr>
-            <w:r>
-              <w:rPr>
-                <w:rFonts w:ascii="Times New Roman" w:hAnsi="Times New Roman" w:cs="Times New Roman"/>
-                <w:b/>
-                <w:sz w:val="24"/>
-                <w:szCs w:val="24"/>
-              </w:rPr>
-              <w:t>Prioridade</w:t>
-            </w:r>
-          </w:p>
-        </w:tc>
-        <w:tc>
-          <w:tcPr>
-            <w:tcW w:w="7082" w:type="dxa"/>
-          </w:tcPr>
-          <w:p>
-            <w:pPr>
-              <w:spacing w:line="360" w:lineRule="auto"/>
-              <w:contextualSpacing/>
-              <w:jc w:val="both"/>
-              <w:rPr>
-                <w:rFonts w:ascii="Times New Roman" w:hAnsi="Times New Roman" w:cs="Times New Roman"/>
-                <w:sz w:val="24"/>
-                <w:szCs w:val="24"/>
-              </w:rPr>
-            </w:pPr>
-          </w:p>
-        </w:tc>
-      </w:tr>
-      <w:tr>
-        <w:tc>
-          <w:tcPr>
-            <w:tcW w:w="1980" w:type="dxa"/>
-          </w:tcPr>
-          <w:p>
-            <w:pPr>
-              <w:spacing w:line="360" w:lineRule="auto"/>
-              <w:contextualSpacing/>
-              <w:jc w:val="both"/>
-              <w:rPr>
-                <w:rFonts w:ascii="Times New Roman" w:hAnsi="Times New Roman" w:cs="Times New Roman"/>
-                <w:b/>
-                <w:sz w:val="24"/>
-                <w:szCs w:val="24"/>
-              </w:rPr>
-            </w:pPr>
-            <w:r>
-              <w:rPr>
-                <w:rFonts w:ascii="Times New Roman" w:hAnsi="Times New Roman" w:cs="Times New Roman"/>
-                <w:b/>
-                <w:sz w:val="24"/>
-                <w:szCs w:val="24"/>
-              </w:rPr>
-              <w:t>Dependência</w:t>
-            </w:r>
-          </w:p>
-        </w:tc>
-        <w:tc>
-          <w:tcPr>
-            <w:tcW w:w="7082" w:type="dxa"/>
-          </w:tcPr>
-          <w:p>
-            <w:pPr>
-              <w:spacing w:line="360" w:lineRule="auto"/>
-              <w:contextualSpacing/>
-              <w:jc w:val="both"/>
-              <w:rPr>
-                <w:rFonts w:ascii="Times New Roman" w:hAnsi="Times New Roman" w:cs="Times New Roman"/>
-                <w:sz w:val="24"/>
-                <w:szCs w:val="24"/>
-              </w:rPr>
-            </w:pPr>
-          </w:p>
-        </w:tc>
-      </w:tr>
-      <w:tr>
-        <w:tc>
-          <w:tcPr>
-            <w:tcW w:w="1980" w:type="dxa"/>
-          </w:tcPr>
-          <w:p>
-            <w:pPr>
-              <w:spacing w:line="360" w:lineRule="auto"/>
-              <w:contextualSpacing/>
-              <w:jc w:val="both"/>
-              <w:rPr>
-                <w:rFonts w:ascii="Times New Roman" w:hAnsi="Times New Roman" w:cs="Times New Roman"/>
-                <w:b/>
-                <w:sz w:val="24"/>
-                <w:szCs w:val="24"/>
-              </w:rPr>
-            </w:pPr>
-            <w:r>
-              <w:rPr>
-                <w:rFonts w:ascii="Times New Roman" w:hAnsi="Times New Roman" w:cs="Times New Roman"/>
-                <w:b/>
-                <w:sz w:val="24"/>
-                <w:szCs w:val="24"/>
-              </w:rPr>
-              <w:t>Restrições</w:t>
-            </w:r>
-          </w:p>
-        </w:tc>
-        <w:tc>
-          <w:tcPr>
-            <w:tcW w:w="7082" w:type="dxa"/>
-          </w:tcPr>
-          <w:p>
-            <w:pPr>
-              <w:spacing w:line="360" w:lineRule="auto"/>
-              <w:contextualSpacing/>
-              <w:jc w:val="both"/>
-              <w:rPr>
-                <w:rFonts w:ascii="Times New Roman" w:hAnsi="Times New Roman" w:cs="Times New Roman"/>
-                <w:sz w:val="24"/>
-                <w:szCs w:val="24"/>
-              </w:rPr>
-            </w:pPr>
-          </w:p>
-        </w:tc>
-      </w:tr>
-    </w:tbl>
-    <w:p>
-      <w:pPr>
-        <w:rPr>
-          <w:rFonts w:ascii="Times New Roman" w:hAnsi="Times New Roman" w:cs="Times New Roman"/>
-          <w:noProof/>
-          <w:sz w:val="24"/>
-          <w:szCs w:val="24"/>
-          <w:lang w:eastAsia="pt-BR"/>
-        </w:rPr>
-      </w:pPr>
-    </w:p>
-    <w:tbl>
-      <w:tblPr>
-        <w:tblStyle w:val="Tabelacomgrade"/>
-        <w:tblW w:w="0" w:type="auto"/>
-        <w:tblLook w:val="04A0" w:firstRow="1" w:lastRow="0" w:firstColumn="1" w:lastColumn="0" w:noHBand="0" w:noVBand="1"/>
-      </w:tblPr>
-      <w:tblGrid>
-        <w:gridCol w:w="1980"/>
-        <w:gridCol w:w="7082"/>
-      </w:tblGrid>
-      <w:tr>
-        <w:tc>
-          <w:tcPr>
-            <w:tcW w:w="1980" w:type="dxa"/>
-          </w:tcPr>
-          <w:p>
-            <w:pPr>
-              <w:spacing w:line="360" w:lineRule="auto"/>
-              <w:contextualSpacing/>
-              <w:jc w:val="both"/>
-              <w:rPr>
-                <w:rFonts w:ascii="Times New Roman" w:hAnsi="Times New Roman" w:cs="Times New Roman"/>
-                <w:b/>
-                <w:sz w:val="24"/>
-                <w:szCs w:val="24"/>
-              </w:rPr>
-            </w:pPr>
-            <w:r>
-              <w:rPr>
-                <w:rFonts w:ascii="Times New Roman" w:hAnsi="Times New Roman" w:cs="Times New Roman"/>
-                <w:b/>
-                <w:sz w:val="24"/>
-                <w:szCs w:val="24"/>
-              </w:rPr>
-              <w:t>Identificador</w:t>
-            </w:r>
-          </w:p>
-        </w:tc>
-        <w:tc>
-          <w:tcPr>
-            <w:tcW w:w="7082" w:type="dxa"/>
-          </w:tcPr>
-          <w:p>
-            <w:pPr>
-              <w:spacing w:line="360" w:lineRule="auto"/>
-              <w:contextualSpacing/>
-              <w:jc w:val="both"/>
-              <w:rPr>
-                <w:rFonts w:ascii="Times New Roman" w:hAnsi="Times New Roman" w:cs="Times New Roman"/>
-                <w:sz w:val="24"/>
-                <w:szCs w:val="24"/>
-              </w:rPr>
-            </w:pPr>
-          </w:p>
-        </w:tc>
-      </w:tr>
-      <w:tr>
-        <w:tc>
-          <w:tcPr>
-            <w:tcW w:w="1980" w:type="dxa"/>
-          </w:tcPr>
-          <w:p>
-            <w:pPr>
-              <w:spacing w:line="360" w:lineRule="auto"/>
-              <w:contextualSpacing/>
-              <w:jc w:val="both"/>
-              <w:rPr>
-                <w:rFonts w:ascii="Times New Roman" w:hAnsi="Times New Roman" w:cs="Times New Roman"/>
-                <w:b/>
-                <w:sz w:val="24"/>
-                <w:szCs w:val="24"/>
-              </w:rPr>
-            </w:pPr>
-            <w:r>
-              <w:rPr>
-                <w:rFonts w:ascii="Times New Roman" w:hAnsi="Times New Roman" w:cs="Times New Roman"/>
-                <w:b/>
-                <w:sz w:val="24"/>
-                <w:szCs w:val="24"/>
-              </w:rPr>
-              <w:t>Descrição</w:t>
-            </w:r>
-          </w:p>
-        </w:tc>
-        <w:tc>
-          <w:tcPr>
-            <w:tcW w:w="7082" w:type="dxa"/>
-          </w:tcPr>
-          <w:p>
-            <w:pPr>
-              <w:spacing w:line="360" w:lineRule="auto"/>
-              <w:contextualSpacing/>
-              <w:jc w:val="both"/>
-              <w:rPr>
-                <w:rFonts w:ascii="Times New Roman" w:hAnsi="Times New Roman" w:cs="Times New Roman"/>
-                <w:sz w:val="24"/>
-                <w:szCs w:val="24"/>
-              </w:rPr>
-            </w:pPr>
-          </w:p>
-        </w:tc>
-      </w:tr>
-      <w:tr>
-        <w:tc>
-          <w:tcPr>
-            <w:tcW w:w="1980" w:type="dxa"/>
-          </w:tcPr>
-          <w:p>
-            <w:pPr>
-              <w:spacing w:line="360" w:lineRule="auto"/>
-              <w:contextualSpacing/>
-              <w:jc w:val="both"/>
-              <w:rPr>
-                <w:rFonts w:ascii="Times New Roman" w:hAnsi="Times New Roman" w:cs="Times New Roman"/>
-                <w:b/>
-                <w:sz w:val="24"/>
-                <w:szCs w:val="24"/>
-              </w:rPr>
-            </w:pPr>
-            <w:r>
-              <w:rPr>
-                <w:rFonts w:ascii="Times New Roman" w:hAnsi="Times New Roman" w:cs="Times New Roman"/>
-                <w:b/>
-                <w:sz w:val="24"/>
-                <w:szCs w:val="24"/>
-              </w:rPr>
-              <w:t>Atores</w:t>
-            </w:r>
-          </w:p>
-        </w:tc>
-        <w:tc>
-          <w:tcPr>
-            <w:tcW w:w="7082" w:type="dxa"/>
-          </w:tcPr>
-          <w:p>
-            <w:pPr>
-              <w:spacing w:line="360" w:lineRule="auto"/>
-              <w:contextualSpacing/>
-              <w:jc w:val="both"/>
-              <w:rPr>
-                <w:rFonts w:ascii="Times New Roman" w:hAnsi="Times New Roman" w:cs="Times New Roman"/>
-                <w:sz w:val="24"/>
-                <w:szCs w:val="24"/>
-              </w:rPr>
-            </w:pPr>
-          </w:p>
-        </w:tc>
-      </w:tr>
-      <w:tr>
-        <w:tc>
-          <w:tcPr>
-            <w:tcW w:w="1980" w:type="dxa"/>
-          </w:tcPr>
-          <w:p>
-            <w:pPr>
-              <w:spacing w:line="360" w:lineRule="auto"/>
-              <w:contextualSpacing/>
-              <w:jc w:val="both"/>
-              <w:rPr>
-                <w:rFonts w:ascii="Times New Roman" w:hAnsi="Times New Roman" w:cs="Times New Roman"/>
-                <w:b/>
-                <w:sz w:val="24"/>
-                <w:szCs w:val="24"/>
-              </w:rPr>
-            </w:pPr>
-            <w:r>
-              <w:rPr>
-                <w:rFonts w:ascii="Times New Roman" w:hAnsi="Times New Roman" w:cs="Times New Roman"/>
-                <w:b/>
-                <w:sz w:val="24"/>
-                <w:szCs w:val="24"/>
-              </w:rPr>
-              <w:t>Prioridade</w:t>
-            </w:r>
-          </w:p>
-        </w:tc>
-        <w:tc>
-          <w:tcPr>
-            <w:tcW w:w="7082" w:type="dxa"/>
-          </w:tcPr>
-          <w:p>
-            <w:pPr>
-              <w:spacing w:line="360" w:lineRule="auto"/>
-              <w:contextualSpacing/>
-              <w:jc w:val="both"/>
-              <w:rPr>
-                <w:rFonts w:ascii="Times New Roman" w:hAnsi="Times New Roman" w:cs="Times New Roman"/>
-                <w:sz w:val="24"/>
-                <w:szCs w:val="24"/>
-              </w:rPr>
-            </w:pPr>
-          </w:p>
-        </w:tc>
-      </w:tr>
-      <w:tr>
-        <w:tc>
-          <w:tcPr>
-            <w:tcW w:w="1980" w:type="dxa"/>
-          </w:tcPr>
-          <w:p>
-            <w:pPr>
-              <w:spacing w:line="360" w:lineRule="auto"/>
-              <w:contextualSpacing/>
-              <w:jc w:val="both"/>
-              <w:rPr>
-                <w:rFonts w:ascii="Times New Roman" w:hAnsi="Times New Roman" w:cs="Times New Roman"/>
-                <w:b/>
-                <w:sz w:val="24"/>
-                <w:szCs w:val="24"/>
-              </w:rPr>
-            </w:pPr>
-            <w:r>
-              <w:rPr>
-                <w:rFonts w:ascii="Times New Roman" w:hAnsi="Times New Roman" w:cs="Times New Roman"/>
-                <w:b/>
-                <w:sz w:val="24"/>
-                <w:szCs w:val="24"/>
-              </w:rPr>
-              <w:t>Dependência</w:t>
-            </w:r>
-          </w:p>
-        </w:tc>
-        <w:tc>
-          <w:tcPr>
-            <w:tcW w:w="7082" w:type="dxa"/>
-          </w:tcPr>
-          <w:p>
-            <w:pPr>
-              <w:spacing w:line="360" w:lineRule="auto"/>
-              <w:contextualSpacing/>
-              <w:jc w:val="both"/>
-              <w:rPr>
-                <w:rFonts w:ascii="Times New Roman" w:hAnsi="Times New Roman" w:cs="Times New Roman"/>
-                <w:sz w:val="24"/>
-                <w:szCs w:val="24"/>
-              </w:rPr>
-            </w:pPr>
-          </w:p>
-        </w:tc>
-      </w:tr>
-      <w:tr>
-        <w:tc>
-          <w:tcPr>
-            <w:tcW w:w="1980" w:type="dxa"/>
-          </w:tcPr>
-          <w:p>
-            <w:pPr>
-              <w:spacing w:line="360" w:lineRule="auto"/>
-              <w:contextualSpacing/>
-              <w:jc w:val="both"/>
-              <w:rPr>
-                <w:rFonts w:ascii="Times New Roman" w:hAnsi="Times New Roman" w:cs="Times New Roman"/>
-                <w:b/>
-                <w:sz w:val="24"/>
-                <w:szCs w:val="24"/>
-              </w:rPr>
-            </w:pPr>
-            <w:r>
-              <w:rPr>
-                <w:rFonts w:ascii="Times New Roman" w:hAnsi="Times New Roman" w:cs="Times New Roman"/>
-                <w:b/>
-                <w:sz w:val="24"/>
-                <w:szCs w:val="24"/>
-              </w:rPr>
-              <w:t>Restrições</w:t>
-            </w:r>
-          </w:p>
-        </w:tc>
-        <w:tc>
-          <w:tcPr>
-            <w:tcW w:w="7082" w:type="dxa"/>
-          </w:tcPr>
-          <w:p>
-            <w:pPr>
-              <w:spacing w:line="360" w:lineRule="auto"/>
-              <w:contextualSpacing/>
-              <w:jc w:val="both"/>
-              <w:rPr>
-                <w:rFonts w:ascii="Times New Roman" w:hAnsi="Times New Roman" w:cs="Times New Roman"/>
-                <w:sz w:val="24"/>
-                <w:szCs w:val="24"/>
-              </w:rPr>
-            </w:pPr>
-          </w:p>
-        </w:tc>
-      </w:tr>
-    </w:tbl>
-    <w:p>
-      <w:pPr>
+        <w:spacing w:line="360" w:lineRule="auto"/>
+        <w:contextualSpacing/>
+        <w:jc w:val="both"/>
         <w:rPr>
           <w:rFonts w:ascii="Times New Roman" w:hAnsi="Times New Roman" w:cs="Times New Roman"/>
           <w:noProof/>
@@ -1867,7 +2234,7 @@
     </w:p>
     <w:sectPr>
       <w:pgSz w:w="11906" w:h="16838"/>
-      <w:pgMar w:top="1843" w:right="1133" w:bottom="1417" w:left="1701" w:header="708" w:footer="708" w:gutter="0"/>
+      <w:pgMar w:top="1843" w:right="1133" w:bottom="1276" w:left="1701" w:header="708" w:footer="708" w:gutter="0"/>
       <w:pgNumType w:start="5"/>
       <w:cols w:space="708"/>
       <w:docGrid w:linePitch="360"/>
@@ -3058,14 +3425,12 @@
 </file>
 
 <file path=customXml/item1.xml><?xml version="1.0" encoding="utf-8"?>
-<p:properties xmlns:p="http://schemas.microsoft.com/office/2006/metadata/properties" xmlns:xsi="http://www.w3.org/2001/XMLSchema-instance" xmlns:pc="http://schemas.microsoft.com/office/infopath/2007/PartnerControls">
-  <documentManagement>
-    <lcf76f155ced4ddcb4097134ff3c332f xmlns="b6a83fe9-acc4-4bbf-86bc-ebf1485437c8">
-      <Terms xmlns="http://schemas.microsoft.com/office/infopath/2007/PartnerControls"/>
-    </lcf76f155ced4ddcb4097134ff3c332f>
-    <TaxCatchAll xmlns="9236dfc0-1359-4bf3-996b-0799b2444373" xsi:nil="true"/>
-  </documentManagement>
-</p:properties>
+<?mso-contentType ?>
+<FormTemplates xmlns="http://schemas.microsoft.com/sharepoint/v3/contenttype/forms">
+  <Display>DocumentLibraryForm</Display>
+  <Edit>DocumentLibraryForm</Edit>
+  <New>DocumentLibraryForm</New>
+</FormTemplates>
 </file>
 
 <file path=customXml/item2.xml><?xml version="1.0" encoding="utf-8"?>
@@ -3258,12 +3623,14 @@
 </file>
 
 <file path=customXml/item3.xml><?xml version="1.0" encoding="utf-8"?>
-<?mso-contentType ?>
-<FormTemplates xmlns="http://schemas.microsoft.com/sharepoint/v3/contenttype/forms">
-  <Display>DocumentLibraryForm</Display>
-  <Edit>DocumentLibraryForm</Edit>
-  <New>DocumentLibraryForm</New>
-</FormTemplates>
+<p:properties xmlns:p="http://schemas.microsoft.com/office/2006/metadata/properties" xmlns:xsi="http://www.w3.org/2001/XMLSchema-instance" xmlns:pc="http://schemas.microsoft.com/office/infopath/2007/PartnerControls">
+  <documentManagement>
+    <lcf76f155ced4ddcb4097134ff3c332f xmlns="b6a83fe9-acc4-4bbf-86bc-ebf1485437c8">
+      <Terms xmlns="http://schemas.microsoft.com/office/infopath/2007/PartnerControls"/>
+    </lcf76f155ced4ddcb4097134ff3c332f>
+    <TaxCatchAll xmlns="9236dfc0-1359-4bf3-996b-0799b2444373" xsi:nil="true"/>
+  </documentManagement>
+</p:properties>
 </file>
 
 <file path=customXml/item4.xml><?xml version="1.0" encoding="utf-8"?>
@@ -3271,12 +3638,9 @@
 </file>
 
 <file path=customXml/itemProps1.xml><?xml version="1.0" encoding="utf-8"?>
-<ds:datastoreItem xmlns:ds="http://schemas.openxmlformats.org/officeDocument/2006/customXml" ds:itemID="{5DCC6E2F-CFE2-4B79-80E9-7B398077AC7F}">
+<ds:datastoreItem xmlns:ds="http://schemas.openxmlformats.org/officeDocument/2006/customXml" ds:itemID="{909433DF-88C2-42E3-91CF-BBD56C505E6D}">
   <ds:schemaRefs>
-    <ds:schemaRef ds:uri="http://schemas.microsoft.com/office/2006/metadata/properties"/>
-    <ds:schemaRef ds:uri="http://schemas.microsoft.com/office/infopath/2007/PartnerControls"/>
-    <ds:schemaRef ds:uri="b6a83fe9-acc4-4bbf-86bc-ebf1485437c8"/>
-    <ds:schemaRef ds:uri="9236dfc0-1359-4bf3-996b-0799b2444373"/>
+    <ds:schemaRef ds:uri="http://schemas.microsoft.com/sharepoint/v3/contenttype/forms"/>
   </ds:schemaRefs>
 </ds:datastoreItem>
 </file>
@@ -3301,15 +3665,18 @@
 </file>
 
 <file path=customXml/itemProps3.xml><?xml version="1.0" encoding="utf-8"?>
-<ds:datastoreItem xmlns:ds="http://schemas.openxmlformats.org/officeDocument/2006/customXml" ds:itemID="{909433DF-88C2-42E3-91CF-BBD56C505E6D}">
+<ds:datastoreItem xmlns:ds="http://schemas.openxmlformats.org/officeDocument/2006/customXml" ds:itemID="{5DCC6E2F-CFE2-4B79-80E9-7B398077AC7F}">
   <ds:schemaRefs>
-    <ds:schemaRef ds:uri="http://schemas.microsoft.com/sharepoint/v3/contenttype/forms"/>
+    <ds:schemaRef ds:uri="http://schemas.microsoft.com/office/2006/metadata/properties"/>
+    <ds:schemaRef ds:uri="http://schemas.microsoft.com/office/infopath/2007/PartnerControls"/>
+    <ds:schemaRef ds:uri="b6a83fe9-acc4-4bbf-86bc-ebf1485437c8"/>
+    <ds:schemaRef ds:uri="9236dfc0-1359-4bf3-996b-0799b2444373"/>
   </ds:schemaRefs>
 </ds:datastoreItem>
 </file>
 
 <file path=customXml/itemProps4.xml><?xml version="1.0" encoding="utf-8"?>
-<ds:datastoreItem xmlns:ds="http://schemas.openxmlformats.org/officeDocument/2006/customXml" ds:itemID="{AD5D24FB-B594-4B68-8A63-C2F43C4C42E6}">
+<ds:datastoreItem xmlns:ds="http://schemas.openxmlformats.org/officeDocument/2006/customXml" ds:itemID="{5D03C502-76EF-4E0B-AD31-9894C0FB3160}">
   <ds:schemaRefs>
     <ds:schemaRef ds:uri="http://schemas.openxmlformats.org/officeDocument/2006/bibliography"/>
   </ds:schemaRefs>

</xml_diff>